<commit_message>
-Created a global score for each player -Compared their score so that if a player's global score is bigger than the other's, he wins -Did the End scene -Game Finished!
</commit_message>
<xml_diff>
--- a/Gaming Assignment/Programming for Computer Games Assignment.docx
+++ b/Gaming Assignment/Programming for Computer Games Assignment.docx
@@ -1,6 +1,6 @@
 
 <file path=word/document.xml><?xml version="1.0" encoding="utf-8"?>
-<w:document xmlns:wpc="http://schemas.microsoft.com/office/word/2010/wordprocessingCanvas" xmlns:cx="http://schemas.microsoft.com/office/drawing/2014/chartex" xmlns:cx1="http://schemas.microsoft.com/office/drawing/2015/9/8/chartex" xmlns:mc="http://schemas.openxmlformats.org/markup-compatibility/2006" xmlns:o="urn:schemas-microsoft-com:office:office" xmlns:r="http://schemas.openxmlformats.org/officeDocument/2006/relationships" xmlns:m="http://schemas.openxmlformats.org/officeDocument/2006/math" xmlns:v="urn:schemas-microsoft-com:vml" xmlns:wp14="http://schemas.microsoft.com/office/word/2010/wordprocessingDrawing" xmlns:wp="http://schemas.openxmlformats.org/drawingml/2006/wordprocessingDrawing" xmlns:w10="urn:schemas-microsoft-com:office:word" xmlns:w="http://schemas.openxmlformats.org/wordprocessingml/2006/main" xmlns:w14="http://schemas.microsoft.com/office/word/2010/wordml" xmlns:w15="http://schemas.microsoft.com/office/word/2012/wordml" xmlns:w16se="http://schemas.microsoft.com/office/word/2015/wordml/symex" xmlns:wpg="http://schemas.microsoft.com/office/word/2010/wordprocessingGroup" xmlns:wpi="http://schemas.microsoft.com/office/word/2010/wordprocessingInk" xmlns:wne="http://schemas.microsoft.com/office/word/2006/wordml" xmlns:wps="http://schemas.microsoft.com/office/word/2010/wordprocessingShape" mc:Ignorable="w14 w15 w16se wp14">
+<w:document xmlns:wpc="http://schemas.microsoft.com/office/word/2010/wordprocessingCanvas" xmlns:mc="http://schemas.openxmlformats.org/markup-compatibility/2006" xmlns:o="urn:schemas-microsoft-com:office:office" xmlns:r="http://schemas.openxmlformats.org/officeDocument/2006/relationships" xmlns:m="http://schemas.openxmlformats.org/officeDocument/2006/math" xmlns:v="urn:schemas-microsoft-com:vml" xmlns:wp14="http://schemas.microsoft.com/office/word/2010/wordprocessingDrawing" xmlns:wp="http://schemas.openxmlformats.org/drawingml/2006/wordprocessingDrawing" xmlns:w10="urn:schemas-microsoft-com:office:word" xmlns:w="http://schemas.openxmlformats.org/wordprocessingml/2006/main" xmlns:w14="http://schemas.microsoft.com/office/word/2010/wordml" xmlns:wpg="http://schemas.microsoft.com/office/word/2010/wordprocessingGroup" xmlns:wpi="http://schemas.microsoft.com/office/word/2010/wordprocessingInk" xmlns:wne="http://schemas.microsoft.com/office/word/2006/wordml" xmlns:wps="http://schemas.microsoft.com/office/word/2010/wordprocessingShape" mc:Ignorable="w14 wp14">
   <w:body>
     <w:p>
       <w:pPr>
@@ -116,7 +116,19 @@
         <w:rPr>
           <w:sz w:val="28"/>
         </w:rPr>
-        <w:t>Construct 2 does not export to native mobile code. Construct 2 only builds to HTML 5. This means that, depending on what HTML5 engine your mobile’s OS is using, there will be performance issues. On the other hand, Unity3D is a multiplatform software, which exports to almost all platforms and OS’s.</w:t>
+        <w:t xml:space="preserve">Construct 2 does not export to native mobile code. Construct 2 only builds to HTML 5. This means that, depending on what HTML5 engine your mobile’s OS is using, there will be performance issues. On the other hand, Unity3D is </w:t>
+      </w:r>
+      <w:r>
+        <w:rPr>
+          <w:sz w:val="28"/>
+        </w:rPr>
+        <w:t>a multiplatform</w:t>
+      </w:r>
+      <w:r>
+        <w:rPr>
+          <w:sz w:val="28"/>
+        </w:rPr>
+        <w:t xml:space="preserve"> software, which exports to almost all platforms and OS’s.</w:t>
       </w:r>
     </w:p>
     <w:p>
@@ -165,13 +177,7 @@
         <w:rPr>
           <w:sz w:val="28"/>
         </w:rPr>
-        <w:t xml:space="preserve"> </w:t>
-      </w:r>
-      <w:r>
-        <w:rPr>
-          <w:sz w:val="28"/>
-        </w:rPr>
-        <w:t>Unity3D runs on, basically, all operating systems. However, Construct 2’s editor is Windows only. Even though Construct 2 is able to export to other Operating Systems, the main program is for Windows only.</w:t>
+        <w:t xml:space="preserve"> Construct is very limited. When using Construct, you will, eventually, find yourself in a dead end if you would want to do more complex things. Prototyping single mechanics is possible, but due to shortage of scripting, you’re too locked out.</w:t>
       </w:r>
     </w:p>
     <w:p>
@@ -216,19 +222,19 @@
         <w:rPr>
           <w:sz w:val="28"/>
         </w:rPr>
-        <w:t xml:space="preserve">software programs </w:t>
-      </w:r>
-      <w:r>
-        <w:rPr>
-          <w:sz w:val="28"/>
-        </w:rPr>
-        <w:t>have a free version and a version that you would have to pay for. What you have to keep in mind is what the free version, for both software</w:t>
-      </w:r>
-      <w:r>
-        <w:rPr>
-          <w:sz w:val="28"/>
-        </w:rPr>
-        <w:t xml:space="preserve"> programs</w:t>
+        <w:t>softwares</w:t>
+      </w:r>
+      <w:r>
+        <w:rPr>
+          <w:sz w:val="28"/>
+        </w:rPr>
+        <w:t xml:space="preserve"> have a free version and a version that you would have to pay for. What you have to keep in mind is what the free version, for both software</w:t>
+      </w:r>
+      <w:r>
+        <w:rPr>
+          <w:sz w:val="28"/>
+        </w:rPr>
+        <w:t>s</w:t>
       </w:r>
       <w:r>
         <w:rPr>
@@ -339,16 +345,22 @@
         <w:rPr>
           <w:sz w:val="28"/>
         </w:rPr>
-        <w:t xml:space="preserve"> Construct 2 has a really poor mobile performance. This is due to the fact that Construct 2 works with JavaScript, which is not as fast as native code. Meaning, poor mobile performance.</w:t>
-      </w:r>
-      <w:r>
-        <w:rPr>
-          <w:b/>
-          <w:sz w:val="28"/>
-          <w:u w:val="single"/>
-        </w:rPr>
         <w:t xml:space="preserve"> </w:t>
       </w:r>
+      <w:r>
+        <w:rPr>
+          <w:sz w:val="28"/>
+        </w:rPr>
+        <w:t>Unity3D has a wide range of tutorials online, great documentation, and a nice community of people who are willing to help. Keeping this in mind, creating a game would make it far easier.</w:t>
+      </w:r>
+      <w:r>
+        <w:rPr>
+          <w:b/>
+          <w:sz w:val="28"/>
+          <w:u w:val="single"/>
+        </w:rPr>
+        <w:t xml:space="preserve"> </w:t>
+      </w:r>
     </w:p>
     <w:p>
       <w:pPr>
@@ -372,25 +384,18 @@
       <w:pPr>
         <w:jc w:val="both"/>
         <w:rPr>
-          <w:sz w:val="28"/>
-        </w:rPr>
-      </w:pPr>
-    </w:p>
-    <w:p>
-      <w:pPr>
-        <w:jc w:val="both"/>
-        <w:rPr>
-          <w:b/>
-          <w:sz w:val="28"/>
-          <w:u w:val="single"/>
-        </w:rPr>
-      </w:pPr>
-      <w:r>
-        <w:rPr>
-          <w:b/>
-          <w:sz w:val="28"/>
-          <w:u w:val="single"/>
-        </w:rPr>
+          <w:b/>
+          <w:sz w:val="28"/>
+          <w:u w:val="single"/>
+        </w:rPr>
+      </w:pPr>
+      <w:r>
+        <w:rPr>
+          <w:b/>
+          <w:sz w:val="28"/>
+          <w:u w:val="single"/>
+        </w:rPr>
+        <w:lastRenderedPageBreak/>
         <w:t>Question 1</w:t>
       </w:r>
       <w:r>
@@ -497,6 +502,12 @@
         </w:rPr>
         <w:t>and fairly simple for building scalable and robust applications.</w:t>
       </w:r>
+      <w:r>
+        <w:rPr>
+          <w:sz w:val="28"/>
+        </w:rPr>
+        <w:t xml:space="preserve"> An example of a modern feature is finding and fixing bugs sooner. The entire debugging experience has been improved from the last version. This means that you can find and address problems with the code as fast as possible. Features like Exception Helpers, and Live Unit Testing help you by reducing regression, and exposing the primal cause of new bugs.</w:t>
+      </w:r>
     </w:p>
     <w:p>
       <w:pPr>
@@ -597,49 +608,18 @@
       <w:pPr>
         <w:jc w:val="both"/>
         <w:rPr>
-          <w:sz w:val="28"/>
-        </w:rPr>
-      </w:pPr>
-    </w:p>
-    <w:p>
-      <w:pPr>
-        <w:jc w:val="both"/>
-        <w:rPr>
-          <w:sz w:val="28"/>
-        </w:rPr>
-      </w:pPr>
-    </w:p>
-    <w:p>
-      <w:pPr>
-        <w:jc w:val="both"/>
-        <w:rPr>
-          <w:sz w:val="28"/>
-        </w:rPr>
-      </w:pPr>
-    </w:p>
-    <w:p>
-      <w:pPr>
-        <w:jc w:val="both"/>
-        <w:rPr>
-          <w:sz w:val="28"/>
-        </w:rPr>
-      </w:pPr>
-    </w:p>
-    <w:p>
-      <w:pPr>
-        <w:jc w:val="both"/>
-        <w:rPr>
-          <w:b/>
-          <w:sz w:val="28"/>
-          <w:u w:val="single"/>
-        </w:rPr>
-      </w:pPr>
-      <w:r>
-        <w:rPr>
-          <w:b/>
-          <w:sz w:val="28"/>
-          <w:u w:val="single"/>
-        </w:rPr>
+          <w:b/>
+          <w:sz w:val="28"/>
+          <w:u w:val="single"/>
+        </w:rPr>
+      </w:pPr>
+      <w:r>
+        <w:rPr>
+          <w:b/>
+          <w:sz w:val="28"/>
+          <w:u w:val="single"/>
+        </w:rPr>
+        <w:lastRenderedPageBreak/>
         <w:t>Question 2</w:t>
       </w:r>
       <w:r>
@@ -661,7 +641,7 @@
     </w:p>
     <w:p>
       <w:pPr>
-        <w:jc w:val="both"/>
+        <w:jc w:val="center"/>
         <w:rPr>
           <w:b/>
           <w:sz w:val="28"/>
@@ -671,12 +651,11 @@
       <w:r>
         <w:rPr>
           <w:noProof/>
-          <w:lang w:val="en-GB" w:eastAsia="en-GB"/>
         </w:rPr>
         <w:drawing>
-          <wp:inline distT="0" distB="0" distL="0" distR="0" wp14:anchorId="3C120AF0" wp14:editId="2D75588B">
-            <wp:extent cx="6096000" cy="3063875"/>
-            <wp:effectExtent l="0" t="0" r="0" b="3175"/>
+          <wp:inline distT="0" distB="0" distL="0" distR="0" wp14:anchorId="53E1041B" wp14:editId="6AD87C1C">
+            <wp:extent cx="5614614" cy="3524250"/>
+            <wp:effectExtent l="0" t="0" r="5715" b="0"/>
             <wp:docPr id="1" name="Picture 1"/>
             <wp:cNvGraphicFramePr>
               <a:graphicFrameLocks xmlns:a="http://schemas.openxmlformats.org/drawingml/2006/main" noChangeAspect="1"/>
@@ -689,14 +668,14 @@
                     <pic:cNvPicPr/>
                   </pic:nvPicPr>
                   <pic:blipFill rotWithShape="1">
-                    <a:blip r:embed="rId6"/>
-                    <a:srcRect l="17949" t="22520" r="20513" b="22463"/>
+                    <a:blip r:embed="rId7"/>
+                    <a:srcRect l="22116" t="21949" r="25802" b="19898"/>
                     <a:stretch/>
                   </pic:blipFill>
                   <pic:spPr bwMode="auto">
                     <a:xfrm>
                       <a:off x="0" y="0"/>
-                      <a:ext cx="6096000" cy="3063875"/>
+                      <a:ext cx="5614614" cy="3524250"/>
                     </a:xfrm>
                     <a:prstGeom prst="rect">
                       <a:avLst/>
@@ -732,23 +711,15 @@
           <w:sz w:val="28"/>
           <w:u w:val="single"/>
         </w:rPr>
-        <w:t xml:space="preserve">Question </w:t>
-      </w:r>
-      <w:r>
-        <w:rPr>
-          <w:b/>
-          <w:sz w:val="28"/>
-          <w:u w:val="single"/>
-        </w:rPr>
-        <w:t>2B (</w:t>
-      </w:r>
-      <w:r>
-        <w:rPr>
-          <w:b/>
-          <w:sz w:val="28"/>
-          <w:u w:val="single"/>
-        </w:rPr>
-        <w:t>Level 3)</w:t>
+        <w:t>Question 2B</w:t>
+      </w:r>
+      <w:r>
+        <w:rPr>
+          <w:b/>
+          <w:sz w:val="28"/>
+          <w:u w:val="single"/>
+        </w:rPr>
+        <w:t>(Level 3)</w:t>
       </w:r>
       <w:r>
         <w:rPr>
@@ -761,7 +732,7 @@
     </w:p>
     <w:p>
       <w:pPr>
-        <w:jc w:val="both"/>
+        <w:jc w:val="center"/>
         <w:rPr>
           <w:b/>
           <w:sz w:val="28"/>
@@ -771,13 +742,12 @@
       <w:r>
         <w:rPr>
           <w:noProof/>
-          <w:lang w:val="en-GB" w:eastAsia="en-GB"/>
         </w:rPr>
         <w:drawing>
-          <wp:inline distT="0" distB="0" distL="0" distR="0" wp14:anchorId="27685AA0" wp14:editId="0FBE0C7C">
-            <wp:extent cx="6099035" cy="3446546"/>
-            <wp:effectExtent l="0" t="0" r="0" b="1905"/>
-            <wp:docPr id="3" name="Picture 3"/>
+          <wp:inline distT="0" distB="0" distL="0" distR="0" wp14:anchorId="15EC2D82" wp14:editId="636EB4E6">
+            <wp:extent cx="5581650" cy="3749120"/>
+            <wp:effectExtent l="0" t="0" r="0" b="3810"/>
+            <wp:docPr id="4" name="Picture 4"/>
             <wp:cNvGraphicFramePr>
               <a:graphicFrameLocks xmlns:a="http://schemas.openxmlformats.org/drawingml/2006/main" noChangeAspect="1"/>
             </wp:cNvGraphicFramePr>
@@ -789,14 +759,14 @@
                     <pic:cNvPicPr/>
                   </pic:nvPicPr>
                   <pic:blipFill rotWithShape="1">
-                    <a:blip r:embed="rId7"/>
-                    <a:srcRect l="23397" t="24232" r="18751" b="17616"/>
+                    <a:blip r:embed="rId8"/>
+                    <a:srcRect l="20032" t="20809" r="26763" b="15622"/>
                     <a:stretch/>
                   </pic:blipFill>
                   <pic:spPr bwMode="auto">
                     <a:xfrm>
                       <a:off x="0" y="0"/>
-                      <a:ext cx="6106849" cy="3450962"/>
+                      <a:ext cx="5579915" cy="3747955"/>
                     </a:xfrm>
                     <a:prstGeom prst="rect">
                       <a:avLst/>
@@ -840,7 +810,6 @@
           <w:sz w:val="28"/>
           <w:u w:val="single"/>
         </w:rPr>
-        <w:lastRenderedPageBreak/>
         <w:t>Question 3:</w:t>
       </w:r>
       <w:r>
@@ -853,6 +822,12 @@
         <w:rPr>
           <w:sz w:val="28"/>
         </w:rPr>
+        <w:t xml:space="preserve"> is needed because it</w:t>
+      </w:r>
+      <w:r>
+        <w:rPr>
+          <w:sz w:val="28"/>
+        </w:rPr>
         <w:t xml:space="preserve"> makes</w:t>
       </w:r>
       <w:r>
@@ -871,62 +846,48 @@
         <w:rPr>
           <w:sz w:val="28"/>
         </w:rPr>
-        <w:t xml:space="preserve">because of available hardware and storage. The two major compression classes are specialized </w:t>
-      </w:r>
-      <w:proofErr w:type="spellStart"/>
-      <w:r>
-        <w:rPr>
-          <w:sz w:val="28"/>
-        </w:rPr>
-        <w:t>lo</w:t>
+        <w:t xml:space="preserve">because of available hardware and storage. The two major compression classes are specialized lossy systems (such as JPEG or MP3) and generic lossless systems (.ZIP). </w:t>
+      </w:r>
+    </w:p>
+    <w:p>
+      <w:pPr>
+        <w:jc w:val="both"/>
+        <w:rPr>
+          <w:sz w:val="28"/>
+        </w:rPr>
+      </w:pPr>
+      <w:r>
+        <w:rPr>
+          <w:sz w:val="28"/>
+        </w:rPr>
+        <w:t>Internally, Unity utilizes a number of off the shelf systems. These systems are used for game assets such sounds, animations and meshes, to name a few. It goes without saying that these systems are important</w:t>
+      </w:r>
+      <w:r>
+        <w:rPr>
+          <w:sz w:val="28"/>
+        </w:rPr>
+        <w:t>,</w:t>
+      </w:r>
+      <w:r>
+        <w:rPr>
+          <w:sz w:val="28"/>
+        </w:rPr>
+        <w:t xml:space="preserve"> </w:t>
+      </w:r>
+      <w:r>
+        <w:rPr>
+          <w:sz w:val="28"/>
+        </w:rPr>
+        <w:t>as a product would require a considerable size of memory, particularly on mobile devices.</w:t>
+      </w:r>
+      <w:r>
+        <w:rPr>
+          <w:sz w:val="28"/>
+        </w:rPr>
+        <w:t xml:space="preserve"> An example of data compression is when it comes to downloading Unity’s downloadable asset bundle files as they would, significantly, require less space and time to download.</w:t>
       </w:r>
       <w:bookmarkStart w:id="0" w:name="_GoBack"/>
       <w:bookmarkEnd w:id="0"/>
-      <w:r>
-        <w:rPr>
-          <w:sz w:val="28"/>
-        </w:rPr>
-        <w:t>ssy</w:t>
-      </w:r>
-      <w:proofErr w:type="spellEnd"/>
-      <w:r>
-        <w:rPr>
-          <w:sz w:val="28"/>
-        </w:rPr>
-        <w:t xml:space="preserve"> systems (such as JPEG or MP3) and generic lossless systems (.ZIP). </w:t>
-      </w:r>
-    </w:p>
-    <w:p>
-      <w:pPr>
-        <w:jc w:val="both"/>
-        <w:rPr>
-          <w:sz w:val="28"/>
-        </w:rPr>
-      </w:pPr>
-      <w:r>
-        <w:rPr>
-          <w:sz w:val="28"/>
-        </w:rPr>
-        <w:t>Internally, Unity utilizes a number of off the shelf systems. These systems are used for game assets such sounds, animations and meshes, to name a few. It goes without saying that these systems are important</w:t>
-      </w:r>
-      <w:r>
-        <w:rPr>
-          <w:sz w:val="28"/>
-        </w:rPr>
-        <w:t>,</w:t>
-      </w:r>
-      <w:r>
-        <w:rPr>
-          <w:sz w:val="28"/>
-        </w:rPr>
-        <w:t xml:space="preserve"> </w:t>
-      </w:r>
-      <w:r>
-        <w:rPr>
-          <w:sz w:val="28"/>
-        </w:rPr>
-        <w:t>as a product would require a considerable size of memory, particularly on mobile devices.</w:t>
-      </w:r>
     </w:p>
     <w:sectPr>
       <w:pgSz w:w="12240" w:h="15840"/>
@@ -945,8 +906,8 @@
 </file>
 
 <file path=word/numbering.xml><?xml version="1.0" encoding="utf-8"?>
-<w:numbering xmlns:wpc="http://schemas.microsoft.com/office/word/2010/wordprocessingCanvas" xmlns:cx="http://schemas.microsoft.com/office/drawing/2014/chartex" xmlns:cx1="http://schemas.microsoft.com/office/drawing/2015/9/8/chartex" xmlns:mc="http://schemas.openxmlformats.org/markup-compatibility/2006" xmlns:o="urn:schemas-microsoft-com:office:office" xmlns:r="http://schemas.openxmlformats.org/officeDocument/2006/relationships" xmlns:m="http://schemas.openxmlformats.org/officeDocument/2006/math" xmlns:v="urn:schemas-microsoft-com:vml" xmlns:wp14="http://schemas.microsoft.com/office/word/2010/wordprocessingDrawing" xmlns:wp="http://schemas.openxmlformats.org/drawingml/2006/wordprocessingDrawing" xmlns:w10="urn:schemas-microsoft-com:office:word" xmlns:w="http://schemas.openxmlformats.org/wordprocessingml/2006/main" xmlns:w14="http://schemas.microsoft.com/office/word/2010/wordml" xmlns:w15="http://schemas.microsoft.com/office/word/2012/wordml" xmlns:w16se="http://schemas.microsoft.com/office/word/2015/wordml/symex" xmlns:wpg="http://schemas.microsoft.com/office/word/2010/wordprocessingGroup" xmlns:wpi="http://schemas.microsoft.com/office/word/2010/wordprocessingInk" xmlns:wne="http://schemas.microsoft.com/office/word/2006/wordml" xmlns:wps="http://schemas.microsoft.com/office/word/2010/wordprocessingShape" mc:Ignorable="w14 w15 w16se wp14">
-  <w:abstractNum w:abstractNumId="0" w15:restartNumberingAfterBreak="0">
+<w:numbering xmlns:wpc="http://schemas.microsoft.com/office/word/2010/wordprocessingCanvas" xmlns:mc="http://schemas.openxmlformats.org/markup-compatibility/2006" xmlns:o="urn:schemas-microsoft-com:office:office" xmlns:r="http://schemas.openxmlformats.org/officeDocument/2006/relationships" xmlns:m="http://schemas.openxmlformats.org/officeDocument/2006/math" xmlns:v="urn:schemas-microsoft-com:vml" xmlns:wp14="http://schemas.microsoft.com/office/word/2010/wordprocessingDrawing" xmlns:wp="http://schemas.openxmlformats.org/drawingml/2006/wordprocessingDrawing" xmlns:w10="urn:schemas-microsoft-com:office:word" xmlns:w="http://schemas.openxmlformats.org/wordprocessingml/2006/main" xmlns:w14="http://schemas.microsoft.com/office/word/2010/wordml" xmlns:wpg="http://schemas.microsoft.com/office/word/2010/wordprocessingGroup" xmlns:wpi="http://schemas.microsoft.com/office/word/2010/wordprocessingInk" xmlns:wne="http://schemas.microsoft.com/office/word/2006/wordml" xmlns:wps="http://schemas.microsoft.com/office/word/2010/wordprocessingShape" mc:Ignorable="w14 wp14">
+  <w:abstractNum w:abstractNumId="0">
     <w:nsid w:val="18DC69CF"/>
     <w:multiLevelType w:val="hybridMultilevel"/>
     <w:tmpl w:val="4E1E512C"/>
@@ -1059,7 +1020,7 @@
       </w:rPr>
     </w:lvl>
   </w:abstractNum>
-  <w:abstractNum w:abstractNumId="1" w15:restartNumberingAfterBreak="0">
+  <w:abstractNum w:abstractNumId="1">
     <w:nsid w:val="5B063885"/>
     <w:multiLevelType w:val="hybridMultilevel"/>
     <w:tmpl w:val="2B2C87C4"/>
@@ -1182,7 +1143,7 @@
 </file>
 
 <file path=word/styles.xml><?xml version="1.0" encoding="utf-8"?>
-<w:styles xmlns:mc="http://schemas.openxmlformats.org/markup-compatibility/2006" xmlns:r="http://schemas.openxmlformats.org/officeDocument/2006/relationships" xmlns:w="http://schemas.openxmlformats.org/wordprocessingml/2006/main" xmlns:w14="http://schemas.microsoft.com/office/word/2010/wordml" xmlns:w15="http://schemas.microsoft.com/office/word/2012/wordml" xmlns:w16se="http://schemas.microsoft.com/office/word/2015/wordml/symex" mc:Ignorable="w14 w15 w16se">
+<w:styles xmlns:mc="http://schemas.openxmlformats.org/markup-compatibility/2006" xmlns:r="http://schemas.openxmlformats.org/officeDocument/2006/relationships" xmlns:w="http://schemas.openxmlformats.org/wordprocessingml/2006/main" xmlns:w14="http://schemas.microsoft.com/office/word/2010/wordml" mc:Ignorable="w14">
   <w:docDefaults>
     <w:rPrDefault>
       <w:rPr>
@@ -1198,378 +1159,375 @@
       </w:pPr>
     </w:pPrDefault>
   </w:docDefaults>
-  <w:latentStyles w:defLockedState="0" w:defUIPriority="99" w:defSemiHidden="0" w:defUnhideWhenUsed="0" w:defQFormat="0" w:count="371">
-    <w:lsdException w:name="Normal" w:uiPriority="0" w:qFormat="1"/>
-    <w:lsdException w:name="heading 1" w:uiPriority="9" w:qFormat="1"/>
-    <w:lsdException w:name="heading 2" w:semiHidden="1" w:uiPriority="9" w:unhideWhenUsed="1" w:qFormat="1"/>
-    <w:lsdException w:name="heading 3" w:semiHidden="1" w:uiPriority="9" w:unhideWhenUsed="1" w:qFormat="1"/>
-    <w:lsdException w:name="heading 4" w:semiHidden="1" w:uiPriority="9" w:unhideWhenUsed="1" w:qFormat="1"/>
-    <w:lsdException w:name="heading 5" w:semiHidden="1" w:uiPriority="9" w:unhideWhenUsed="1" w:qFormat="1"/>
-    <w:lsdException w:name="heading 6" w:semiHidden="1" w:uiPriority="9" w:unhideWhenUsed="1" w:qFormat="1"/>
-    <w:lsdException w:name="heading 7" w:semiHidden="1" w:uiPriority="9" w:unhideWhenUsed="1" w:qFormat="1"/>
-    <w:lsdException w:name="heading 8" w:semiHidden="1" w:uiPriority="9" w:unhideWhenUsed="1" w:qFormat="1"/>
-    <w:lsdException w:name="heading 9" w:semiHidden="1" w:uiPriority="9" w:unhideWhenUsed="1" w:qFormat="1"/>
-    <w:lsdException w:name="index 1" w:semiHidden="1" w:unhideWhenUsed="1"/>
-    <w:lsdException w:name="index 2" w:semiHidden="1" w:unhideWhenUsed="1"/>
-    <w:lsdException w:name="index 3" w:semiHidden="1" w:unhideWhenUsed="1"/>
-    <w:lsdException w:name="index 4" w:semiHidden="1" w:unhideWhenUsed="1"/>
-    <w:lsdException w:name="index 5" w:semiHidden="1" w:unhideWhenUsed="1"/>
-    <w:lsdException w:name="index 6" w:semiHidden="1" w:unhideWhenUsed="1"/>
-    <w:lsdException w:name="index 7" w:semiHidden="1" w:unhideWhenUsed="1"/>
-    <w:lsdException w:name="index 8" w:semiHidden="1" w:unhideWhenUsed="1"/>
-    <w:lsdException w:name="index 9" w:semiHidden="1" w:unhideWhenUsed="1"/>
-    <w:lsdException w:name="toc 1" w:semiHidden="1" w:uiPriority="39" w:unhideWhenUsed="1"/>
-    <w:lsdException w:name="toc 2" w:semiHidden="1" w:uiPriority="39" w:unhideWhenUsed="1"/>
-    <w:lsdException w:name="toc 3" w:semiHidden="1" w:uiPriority="39" w:unhideWhenUsed="1"/>
-    <w:lsdException w:name="toc 4" w:semiHidden="1" w:uiPriority="39" w:unhideWhenUsed="1"/>
-    <w:lsdException w:name="toc 5" w:semiHidden="1" w:uiPriority="39" w:unhideWhenUsed="1"/>
-    <w:lsdException w:name="toc 6" w:semiHidden="1" w:uiPriority="39" w:unhideWhenUsed="1"/>
-    <w:lsdException w:name="toc 7" w:semiHidden="1" w:uiPriority="39" w:unhideWhenUsed="1"/>
-    <w:lsdException w:name="toc 8" w:semiHidden="1" w:uiPriority="39" w:unhideWhenUsed="1"/>
-    <w:lsdException w:name="toc 9" w:semiHidden="1" w:uiPriority="39" w:unhideWhenUsed="1"/>
-    <w:lsdException w:name="Normal Indent" w:semiHidden="1" w:unhideWhenUsed="1"/>
-    <w:lsdException w:name="footnote text" w:semiHidden="1" w:unhideWhenUsed="1"/>
-    <w:lsdException w:name="annotation text" w:semiHidden="1" w:unhideWhenUsed="1"/>
-    <w:lsdException w:name="header" w:semiHidden="1" w:unhideWhenUsed="1"/>
-    <w:lsdException w:name="footer" w:semiHidden="1" w:unhideWhenUsed="1"/>
-    <w:lsdException w:name="index heading" w:semiHidden="1" w:unhideWhenUsed="1"/>
-    <w:lsdException w:name="caption" w:semiHidden="1" w:uiPriority="35" w:unhideWhenUsed="1" w:qFormat="1"/>
-    <w:lsdException w:name="table of figures" w:semiHidden="1" w:unhideWhenUsed="1"/>
-    <w:lsdException w:name="envelope address" w:semiHidden="1" w:unhideWhenUsed="1"/>
-    <w:lsdException w:name="envelope return" w:semiHidden="1" w:unhideWhenUsed="1"/>
-    <w:lsdException w:name="footnote reference" w:semiHidden="1" w:unhideWhenUsed="1"/>
-    <w:lsdException w:name="annotation reference" w:semiHidden="1" w:unhideWhenUsed="1"/>
-    <w:lsdException w:name="line number" w:semiHidden="1" w:unhideWhenUsed="1"/>
-    <w:lsdException w:name="page number" w:semiHidden="1" w:unhideWhenUsed="1"/>
-    <w:lsdException w:name="endnote reference" w:semiHidden="1" w:unhideWhenUsed="1"/>
-    <w:lsdException w:name="endnote text" w:semiHidden="1" w:unhideWhenUsed="1"/>
-    <w:lsdException w:name="table of authorities" w:semiHidden="1" w:unhideWhenUsed="1"/>
-    <w:lsdException w:name="macro" w:semiHidden="1" w:unhideWhenUsed="1"/>
-    <w:lsdException w:name="toa heading" w:semiHidden="1" w:unhideWhenUsed="1"/>
-    <w:lsdException w:name="List" w:semiHidden="1" w:unhideWhenUsed="1"/>
-    <w:lsdException w:name="List Bullet" w:semiHidden="1" w:unhideWhenUsed="1"/>
-    <w:lsdException w:name="List Number" w:semiHidden="1" w:unhideWhenUsed="1"/>
-    <w:lsdException w:name="List 2" w:semiHidden="1" w:unhideWhenUsed="1"/>
-    <w:lsdException w:name="List 3" w:semiHidden="1" w:unhideWhenUsed="1"/>
-    <w:lsdException w:name="List 4" w:semiHidden="1" w:unhideWhenUsed="1"/>
-    <w:lsdException w:name="List 5" w:semiHidden="1" w:unhideWhenUsed="1"/>
-    <w:lsdException w:name="List Bullet 2" w:semiHidden="1" w:unhideWhenUsed="1"/>
-    <w:lsdException w:name="List Bullet 3" w:semiHidden="1" w:unhideWhenUsed="1"/>
-    <w:lsdException w:name="List Bullet 4" w:semiHidden="1" w:unhideWhenUsed="1"/>
-    <w:lsdException w:name="List Bullet 5" w:semiHidden="1" w:unhideWhenUsed="1"/>
-    <w:lsdException w:name="List Number 2" w:semiHidden="1" w:unhideWhenUsed="1"/>
-    <w:lsdException w:name="List Number 3" w:semiHidden="1" w:unhideWhenUsed="1"/>
-    <w:lsdException w:name="List Number 4" w:semiHidden="1" w:unhideWhenUsed="1"/>
-    <w:lsdException w:name="List Number 5" w:semiHidden="1" w:unhideWhenUsed="1"/>
-    <w:lsdException w:name="Title" w:uiPriority="10" w:qFormat="1"/>
-    <w:lsdException w:name="Closing" w:semiHidden="1" w:unhideWhenUsed="1"/>
-    <w:lsdException w:name="Signature" w:semiHidden="1" w:unhideWhenUsed="1"/>
-    <w:lsdException w:name="Default Paragraph Font" w:semiHidden="1" w:uiPriority="1" w:unhideWhenUsed="1"/>
-    <w:lsdException w:name="Body Text" w:semiHidden="1" w:unhideWhenUsed="1"/>
-    <w:lsdException w:name="Body Text Indent" w:semiHidden="1" w:unhideWhenUsed="1"/>
-    <w:lsdException w:name="List Continue" w:semiHidden="1" w:unhideWhenUsed="1"/>
-    <w:lsdException w:name="List Continue 2" w:semiHidden="1" w:unhideWhenUsed="1"/>
-    <w:lsdException w:name="List Continue 3" w:semiHidden="1" w:unhideWhenUsed="1"/>
-    <w:lsdException w:name="List Continue 4" w:semiHidden="1" w:unhideWhenUsed="1"/>
-    <w:lsdException w:name="List Continue 5" w:semiHidden="1" w:unhideWhenUsed="1"/>
-    <w:lsdException w:name="Message Header" w:semiHidden="1" w:unhideWhenUsed="1"/>
-    <w:lsdException w:name="Subtitle" w:uiPriority="11" w:qFormat="1"/>
-    <w:lsdException w:name="Salutation" w:semiHidden="1" w:unhideWhenUsed="1"/>
-    <w:lsdException w:name="Date" w:semiHidden="1" w:unhideWhenUsed="1"/>
-    <w:lsdException w:name="Body Text First Indent" w:semiHidden="1" w:unhideWhenUsed="1"/>
-    <w:lsdException w:name="Body Text First Indent 2" w:semiHidden="1" w:unhideWhenUsed="1"/>
-    <w:lsdException w:name="Note Heading" w:semiHidden="1" w:unhideWhenUsed="1"/>
-    <w:lsdException w:name="Body Text 2" w:semiHidden="1" w:unhideWhenUsed="1"/>
-    <w:lsdException w:name="Body Text 3" w:semiHidden="1" w:unhideWhenUsed="1"/>
-    <w:lsdException w:name="Body Text Indent 2" w:semiHidden="1" w:unhideWhenUsed="1"/>
-    <w:lsdException w:name="Body Text Indent 3" w:semiHidden="1" w:unhideWhenUsed="1"/>
-    <w:lsdException w:name="Block Text" w:semiHidden="1" w:unhideWhenUsed="1"/>
-    <w:lsdException w:name="Hyperlink" w:semiHidden="1" w:unhideWhenUsed="1"/>
-    <w:lsdException w:name="FollowedHyperlink" w:semiHidden="1" w:unhideWhenUsed="1"/>
-    <w:lsdException w:name="Strong" w:uiPriority="22" w:qFormat="1"/>
-    <w:lsdException w:name="Emphasis" w:uiPriority="20" w:qFormat="1"/>
-    <w:lsdException w:name="Document Map" w:semiHidden="1" w:unhideWhenUsed="1"/>
-    <w:lsdException w:name="Plain Text" w:semiHidden="1" w:unhideWhenUsed="1"/>
-    <w:lsdException w:name="E-mail Signature" w:semiHidden="1" w:unhideWhenUsed="1"/>
-    <w:lsdException w:name="HTML Top of Form" w:semiHidden="1" w:unhideWhenUsed="1"/>
-    <w:lsdException w:name="HTML Bottom of Form" w:semiHidden="1" w:unhideWhenUsed="1"/>
-    <w:lsdException w:name="Normal (Web)" w:semiHidden="1" w:unhideWhenUsed="1"/>
-    <w:lsdException w:name="HTML Acronym" w:semiHidden="1" w:unhideWhenUsed="1"/>
-    <w:lsdException w:name="HTML Address" w:semiHidden="1" w:unhideWhenUsed="1"/>
-    <w:lsdException w:name="HTML Cite" w:semiHidden="1" w:unhideWhenUsed="1"/>
-    <w:lsdException w:name="HTML Code" w:semiHidden="1" w:unhideWhenUsed="1"/>
-    <w:lsdException w:name="HTML Definition" w:semiHidden="1" w:unhideWhenUsed="1"/>
-    <w:lsdException w:name="HTML Keyboard" w:semiHidden="1" w:unhideWhenUsed="1"/>
-    <w:lsdException w:name="HTML Preformatted" w:semiHidden="1" w:unhideWhenUsed="1"/>
-    <w:lsdException w:name="HTML Sample" w:semiHidden="1" w:unhideWhenUsed="1"/>
-    <w:lsdException w:name="HTML Typewriter" w:semiHidden="1" w:unhideWhenUsed="1"/>
-    <w:lsdException w:name="HTML Variable" w:semiHidden="1" w:unhideWhenUsed="1"/>
-    <w:lsdException w:name="Normal Table" w:semiHidden="1" w:unhideWhenUsed="1"/>
-    <w:lsdException w:name="annotation subject" w:semiHidden="1" w:unhideWhenUsed="1"/>
-    <w:lsdException w:name="No List" w:semiHidden="1" w:unhideWhenUsed="1"/>
-    <w:lsdException w:name="Outline List 1" w:semiHidden="1" w:unhideWhenUsed="1"/>
-    <w:lsdException w:name="Outline List 2" w:semiHidden="1" w:unhideWhenUsed="1"/>
-    <w:lsdException w:name="Outline List 3" w:semiHidden="1" w:unhideWhenUsed="1"/>
-    <w:lsdException w:name="Table Simple 1" w:semiHidden="1" w:unhideWhenUsed="1"/>
-    <w:lsdException w:name="Table Simple 2" w:semiHidden="1" w:unhideWhenUsed="1"/>
-    <w:lsdException w:name="Table Simple 3" w:semiHidden="1" w:unhideWhenUsed="1"/>
-    <w:lsdException w:name="Table Classic 1" w:semiHidden="1" w:unhideWhenUsed="1"/>
-    <w:lsdException w:name="Table Classic 2" w:semiHidden="1" w:unhideWhenUsed="1"/>
-    <w:lsdException w:name="Table Classic 3" w:semiHidden="1" w:unhideWhenUsed="1"/>
-    <w:lsdException w:name="Table Classic 4" w:semiHidden="1" w:unhideWhenUsed="1"/>
-    <w:lsdException w:name="Table Colorful 1" w:semiHidden="1" w:unhideWhenUsed="1"/>
-    <w:lsdException w:name="Table Colorful 2" w:semiHidden="1" w:unhideWhenUsed="1"/>
-    <w:lsdException w:name="Table Colorful 3" w:semiHidden="1" w:unhideWhenUsed="1"/>
-    <w:lsdException w:name="Table Columns 1" w:semiHidden="1" w:unhideWhenUsed="1"/>
-    <w:lsdException w:name="Table Columns 2" w:semiHidden="1" w:unhideWhenUsed="1"/>
-    <w:lsdException w:name="Table Columns 3" w:semiHidden="1" w:unhideWhenUsed="1"/>
-    <w:lsdException w:name="Table Columns 4" w:semiHidden="1" w:unhideWhenUsed="1"/>
-    <w:lsdException w:name="Table Columns 5" w:semiHidden="1" w:unhideWhenUsed="1"/>
-    <w:lsdException w:name="Table Grid 1" w:semiHidden="1" w:unhideWhenUsed="1"/>
-    <w:lsdException w:name="Table Grid 2" w:semiHidden="1" w:unhideWhenUsed="1"/>
-    <w:lsdException w:name="Table Grid 3" w:semiHidden="1" w:unhideWhenUsed="1"/>
-    <w:lsdException w:name="Table Grid 4" w:semiHidden="1" w:unhideWhenUsed="1"/>
-    <w:lsdException w:name="Table Grid 5" w:semiHidden="1" w:unhideWhenUsed="1"/>
-    <w:lsdException w:name="Table Grid 6" w:semiHidden="1" w:unhideWhenUsed="1"/>
-    <w:lsdException w:name="Table Grid 7" w:semiHidden="1" w:unhideWhenUsed="1"/>
-    <w:lsdException w:name="Table Grid 8" w:semiHidden="1" w:unhideWhenUsed="1"/>
-    <w:lsdException w:name="Table List 1" w:semiHidden="1" w:unhideWhenUsed="1"/>
-    <w:lsdException w:name="Table List 2" w:semiHidden="1" w:unhideWhenUsed="1"/>
-    <w:lsdException w:name="Table List 3" w:semiHidden="1" w:unhideWhenUsed="1"/>
-    <w:lsdException w:name="Table List 4" w:semiHidden="1" w:unhideWhenUsed="1"/>
-    <w:lsdException w:name="Table List 5" w:semiHidden="1" w:unhideWhenUsed="1"/>
-    <w:lsdException w:name="Table List 6" w:semiHidden="1" w:unhideWhenUsed="1"/>
-    <w:lsdException w:name="Table List 7" w:semiHidden="1" w:unhideWhenUsed="1"/>
-    <w:lsdException w:name="Table List 8" w:semiHidden="1" w:unhideWhenUsed="1"/>
-    <w:lsdException w:name="Table 3D effects 1" w:semiHidden="1" w:unhideWhenUsed="1"/>
-    <w:lsdException w:name="Table 3D effects 2" w:semiHidden="1" w:unhideWhenUsed="1"/>
-    <w:lsdException w:name="Table 3D effects 3" w:semiHidden="1" w:unhideWhenUsed="1"/>
-    <w:lsdException w:name="Table Contemporary" w:semiHidden="1" w:unhideWhenUsed="1"/>
-    <w:lsdException w:name="Table Elegant" w:semiHidden="1" w:unhideWhenUsed="1"/>
-    <w:lsdException w:name="Table Professional" w:semiHidden="1" w:unhideWhenUsed="1"/>
-    <w:lsdException w:name="Table Subtle 1" w:semiHidden="1" w:unhideWhenUsed="1"/>
-    <w:lsdException w:name="Table Subtle 2" w:semiHidden="1" w:unhideWhenUsed="1"/>
-    <w:lsdException w:name="Table Web 1" w:semiHidden="1" w:unhideWhenUsed="1"/>
-    <w:lsdException w:name="Table Web 2" w:semiHidden="1" w:unhideWhenUsed="1"/>
-    <w:lsdException w:name="Table Web 3" w:semiHidden="1" w:unhideWhenUsed="1"/>
-    <w:lsdException w:name="Balloon Text" w:semiHidden="1" w:unhideWhenUsed="1"/>
-    <w:lsdException w:name="Table Grid" w:uiPriority="59"/>
-    <w:lsdException w:name="Table Theme" w:semiHidden="1" w:unhideWhenUsed="1"/>
-    <w:lsdException w:name="Placeholder Text" w:semiHidden="1"/>
-    <w:lsdException w:name="No Spacing" w:uiPriority="1" w:qFormat="1"/>
-    <w:lsdException w:name="Light Shading" w:uiPriority="60"/>
-    <w:lsdException w:name="Light List" w:uiPriority="61"/>
-    <w:lsdException w:name="Light Grid" w:uiPriority="62"/>
-    <w:lsdException w:name="Medium Shading 1" w:uiPriority="63"/>
-    <w:lsdException w:name="Medium Shading 2" w:uiPriority="64"/>
-    <w:lsdException w:name="Medium List 1" w:uiPriority="65"/>
-    <w:lsdException w:name="Medium List 2" w:uiPriority="66"/>
-    <w:lsdException w:name="Medium Grid 1" w:uiPriority="67"/>
-    <w:lsdException w:name="Medium Grid 2" w:uiPriority="68"/>
-    <w:lsdException w:name="Medium Grid 3" w:uiPriority="69"/>
-    <w:lsdException w:name="Dark List" w:uiPriority="70"/>
-    <w:lsdException w:name="Colorful Shading" w:uiPriority="71"/>
-    <w:lsdException w:name="Colorful List" w:uiPriority="72"/>
-    <w:lsdException w:name="Colorful Grid" w:uiPriority="73"/>
-    <w:lsdException w:name="Light Shading Accent 1" w:uiPriority="60"/>
-    <w:lsdException w:name="Light List Accent 1" w:uiPriority="61"/>
-    <w:lsdException w:name="Light Grid Accent 1" w:uiPriority="62"/>
-    <w:lsdException w:name="Medium Shading 1 Accent 1" w:uiPriority="63"/>
-    <w:lsdException w:name="Medium Shading 2 Accent 1" w:uiPriority="64"/>
-    <w:lsdException w:name="Medium List 1 Accent 1" w:uiPriority="65"/>
-    <w:lsdException w:name="Revision" w:semiHidden="1"/>
-    <w:lsdException w:name="List Paragraph" w:uiPriority="34" w:qFormat="1"/>
-    <w:lsdException w:name="Quote" w:uiPriority="29" w:qFormat="1"/>
-    <w:lsdException w:name="Intense Quote" w:uiPriority="30" w:qFormat="1"/>
-    <w:lsdException w:name="Medium List 2 Accent 1" w:uiPriority="66"/>
-    <w:lsdException w:name="Medium Grid 1 Accent 1" w:uiPriority="67"/>
-    <w:lsdException w:name="Medium Grid 2 Accent 1" w:uiPriority="68"/>
-    <w:lsdException w:name="Medium Grid 3 Accent 1" w:uiPriority="69"/>
-    <w:lsdException w:name="Dark List Accent 1" w:uiPriority="70"/>
-    <w:lsdException w:name="Colorful Shading Accent 1" w:uiPriority="71"/>
-    <w:lsdException w:name="Colorful List Accent 1" w:uiPriority="72"/>
-    <w:lsdException w:name="Colorful Grid Accent 1" w:uiPriority="73"/>
-    <w:lsdException w:name="Light Shading Accent 2" w:uiPriority="60"/>
-    <w:lsdException w:name="Light List Accent 2" w:uiPriority="61"/>
-    <w:lsdException w:name="Light Grid Accent 2" w:uiPriority="62"/>
-    <w:lsdException w:name="Medium Shading 1 Accent 2" w:uiPriority="63"/>
-    <w:lsdException w:name="Medium Shading 2 Accent 2" w:uiPriority="64"/>
-    <w:lsdException w:name="Medium List 1 Accent 2" w:uiPriority="65"/>
-    <w:lsdException w:name="Medium List 2 Accent 2" w:uiPriority="66"/>
-    <w:lsdException w:name="Medium Grid 1 Accent 2" w:uiPriority="67"/>
-    <w:lsdException w:name="Medium Grid 2 Accent 2" w:uiPriority="68"/>
-    <w:lsdException w:name="Medium Grid 3 Accent 2" w:uiPriority="69"/>
-    <w:lsdException w:name="Dark List Accent 2" w:uiPriority="70"/>
-    <w:lsdException w:name="Colorful Shading Accent 2" w:uiPriority="71"/>
-    <w:lsdException w:name="Colorful List Accent 2" w:uiPriority="72"/>
-    <w:lsdException w:name="Colorful Grid Accent 2" w:uiPriority="73"/>
-    <w:lsdException w:name="Light Shading Accent 3" w:uiPriority="60"/>
-    <w:lsdException w:name="Light List Accent 3" w:uiPriority="61"/>
-    <w:lsdException w:name="Light Grid Accent 3" w:uiPriority="62"/>
-    <w:lsdException w:name="Medium Shading 1 Accent 3" w:uiPriority="63"/>
-    <w:lsdException w:name="Medium Shading 2 Accent 3" w:uiPriority="64"/>
-    <w:lsdException w:name="Medium List 1 Accent 3" w:uiPriority="65"/>
-    <w:lsdException w:name="Medium List 2 Accent 3" w:uiPriority="66"/>
-    <w:lsdException w:name="Medium Grid 1 Accent 3" w:uiPriority="67"/>
-    <w:lsdException w:name="Medium Grid 2 Accent 3" w:uiPriority="68"/>
-    <w:lsdException w:name="Medium Grid 3 Accent 3" w:uiPriority="69"/>
-    <w:lsdException w:name="Dark List Accent 3" w:uiPriority="70"/>
-    <w:lsdException w:name="Colorful Shading Accent 3" w:uiPriority="71"/>
-    <w:lsdException w:name="Colorful List Accent 3" w:uiPriority="72"/>
-    <w:lsdException w:name="Colorful Grid Accent 3" w:uiPriority="73"/>
-    <w:lsdException w:name="Light Shading Accent 4" w:uiPriority="60"/>
-    <w:lsdException w:name="Light List Accent 4" w:uiPriority="61"/>
-    <w:lsdException w:name="Light Grid Accent 4" w:uiPriority="62"/>
-    <w:lsdException w:name="Medium Shading 1 Accent 4" w:uiPriority="63"/>
-    <w:lsdException w:name="Medium Shading 2 Accent 4" w:uiPriority="64"/>
-    <w:lsdException w:name="Medium List 1 Accent 4" w:uiPriority="65"/>
-    <w:lsdException w:name="Medium List 2 Accent 4" w:uiPriority="66"/>
-    <w:lsdException w:name="Medium Grid 1 Accent 4" w:uiPriority="67"/>
-    <w:lsdException w:name="Medium Grid 2 Accent 4" w:uiPriority="68"/>
-    <w:lsdException w:name="Medium Grid 3 Accent 4" w:uiPriority="69"/>
-    <w:lsdException w:name="Dark List Accent 4" w:uiPriority="70"/>
-    <w:lsdException w:name="Colorful Shading Accent 4" w:uiPriority="71"/>
-    <w:lsdException w:name="Colorful List Accent 4" w:uiPriority="72"/>
-    <w:lsdException w:name="Colorful Grid Accent 4" w:uiPriority="73"/>
-    <w:lsdException w:name="Light Shading Accent 5" w:uiPriority="60"/>
-    <w:lsdException w:name="Light List Accent 5" w:uiPriority="61"/>
-    <w:lsdException w:name="Light Grid Accent 5" w:uiPriority="62"/>
-    <w:lsdException w:name="Medium Shading 1 Accent 5" w:uiPriority="63"/>
-    <w:lsdException w:name="Medium Shading 2 Accent 5" w:uiPriority="64"/>
-    <w:lsdException w:name="Medium List 1 Accent 5" w:uiPriority="65"/>
-    <w:lsdException w:name="Medium List 2 Accent 5" w:uiPriority="66"/>
-    <w:lsdException w:name="Medium Grid 1 Accent 5" w:uiPriority="67"/>
-    <w:lsdException w:name="Medium Grid 2 Accent 5" w:uiPriority="68"/>
-    <w:lsdException w:name="Medium Grid 3 Accent 5" w:uiPriority="69"/>
-    <w:lsdException w:name="Dark List Accent 5" w:uiPriority="70"/>
-    <w:lsdException w:name="Colorful Shading Accent 5" w:uiPriority="71"/>
-    <w:lsdException w:name="Colorful List Accent 5" w:uiPriority="72"/>
-    <w:lsdException w:name="Colorful Grid Accent 5" w:uiPriority="73"/>
-    <w:lsdException w:name="Light Shading Accent 6" w:uiPriority="60"/>
-    <w:lsdException w:name="Light List Accent 6" w:uiPriority="61"/>
-    <w:lsdException w:name="Light Grid Accent 6" w:uiPriority="62"/>
-    <w:lsdException w:name="Medium Shading 1 Accent 6" w:uiPriority="63"/>
-    <w:lsdException w:name="Medium Shading 2 Accent 6" w:uiPriority="64"/>
-    <w:lsdException w:name="Medium List 1 Accent 6" w:uiPriority="65"/>
-    <w:lsdException w:name="Medium List 2 Accent 6" w:uiPriority="66"/>
-    <w:lsdException w:name="Medium Grid 1 Accent 6" w:uiPriority="67"/>
-    <w:lsdException w:name="Medium Grid 2 Accent 6" w:uiPriority="68"/>
-    <w:lsdException w:name="Medium Grid 3 Accent 6" w:uiPriority="69"/>
-    <w:lsdException w:name="Dark List Accent 6" w:uiPriority="70"/>
-    <w:lsdException w:name="Colorful Shading Accent 6" w:uiPriority="71"/>
-    <w:lsdException w:name="Colorful List Accent 6" w:uiPriority="72"/>
-    <w:lsdException w:name="Colorful Grid Accent 6" w:uiPriority="73"/>
-    <w:lsdException w:name="Subtle Emphasis" w:uiPriority="19" w:qFormat="1"/>
-    <w:lsdException w:name="Intense Emphasis" w:uiPriority="21" w:qFormat="1"/>
-    <w:lsdException w:name="Subtle Reference" w:uiPriority="31" w:qFormat="1"/>
-    <w:lsdException w:name="Intense Reference" w:uiPriority="32" w:qFormat="1"/>
-    <w:lsdException w:name="Book Title" w:uiPriority="33" w:qFormat="1"/>
-    <w:lsdException w:name="Bibliography" w:semiHidden="1" w:uiPriority="37" w:unhideWhenUsed="1"/>
-    <w:lsdException w:name="TOC Heading" w:semiHidden="1" w:uiPriority="39" w:unhideWhenUsed="1" w:qFormat="1"/>
-    <w:lsdException w:name="Plain Table 1" w:uiPriority="41"/>
-    <w:lsdException w:name="Plain Table 2" w:uiPriority="42"/>
-    <w:lsdException w:name="Plain Table 3" w:uiPriority="43"/>
-    <w:lsdException w:name="Plain Table 4" w:uiPriority="44"/>
-    <w:lsdException w:name="Plain Table 5" w:uiPriority="45"/>
-    <w:lsdException w:name="Grid Table Light" w:uiPriority="40"/>
-    <w:lsdException w:name="Grid Table 1 Light" w:uiPriority="46"/>
-    <w:lsdException w:name="Grid Table 2" w:uiPriority="47"/>
-    <w:lsdException w:name="Grid Table 3" w:uiPriority="48"/>
-    <w:lsdException w:name="Grid Table 4" w:uiPriority="49"/>
-    <w:lsdException w:name="Grid Table 5 Dark" w:uiPriority="50"/>
-    <w:lsdException w:name="Grid Table 6 Colorful" w:uiPriority="51"/>
-    <w:lsdException w:name="Grid Table 7 Colorful" w:uiPriority="52"/>
-    <w:lsdException w:name="Grid Table 1 Light Accent 1" w:uiPriority="46"/>
-    <w:lsdException w:name="Grid Table 2 Accent 1" w:uiPriority="47"/>
-    <w:lsdException w:name="Grid Table 3 Accent 1" w:uiPriority="48"/>
-    <w:lsdException w:name="Grid Table 4 Accent 1" w:uiPriority="49"/>
-    <w:lsdException w:name="Grid Table 5 Dark Accent 1" w:uiPriority="50"/>
-    <w:lsdException w:name="Grid Table 6 Colorful Accent 1" w:uiPriority="51"/>
-    <w:lsdException w:name="Grid Table 7 Colorful Accent 1" w:uiPriority="52"/>
-    <w:lsdException w:name="Grid Table 1 Light Accent 2" w:uiPriority="46"/>
-    <w:lsdException w:name="Grid Table 2 Accent 2" w:uiPriority="47"/>
-    <w:lsdException w:name="Grid Table 3 Accent 2" w:uiPriority="48"/>
-    <w:lsdException w:name="Grid Table 4 Accent 2" w:uiPriority="49"/>
-    <w:lsdException w:name="Grid Table 5 Dark Accent 2" w:uiPriority="50"/>
-    <w:lsdException w:name="Grid Table 6 Colorful Accent 2" w:uiPriority="51"/>
-    <w:lsdException w:name="Grid Table 7 Colorful Accent 2" w:uiPriority="52"/>
-    <w:lsdException w:name="Grid Table 1 Light Accent 3" w:uiPriority="46"/>
-    <w:lsdException w:name="Grid Table 2 Accent 3" w:uiPriority="47"/>
-    <w:lsdException w:name="Grid Table 3 Accent 3" w:uiPriority="48"/>
-    <w:lsdException w:name="Grid Table 4 Accent 3" w:uiPriority="49"/>
-    <w:lsdException w:name="Grid Table 5 Dark Accent 3" w:uiPriority="50"/>
-    <w:lsdException w:name="Grid Table 6 Colorful Accent 3" w:uiPriority="51"/>
-    <w:lsdException w:name="Grid Table 7 Colorful Accent 3" w:uiPriority="52"/>
-    <w:lsdException w:name="Grid Table 1 Light Accent 4" w:uiPriority="46"/>
-    <w:lsdException w:name="Grid Table 2 Accent 4" w:uiPriority="47"/>
-    <w:lsdException w:name="Grid Table 3 Accent 4" w:uiPriority="48"/>
-    <w:lsdException w:name="Grid Table 4 Accent 4" w:uiPriority="49"/>
-    <w:lsdException w:name="Grid Table 5 Dark Accent 4" w:uiPriority="50"/>
-    <w:lsdException w:name="Grid Table 6 Colorful Accent 4" w:uiPriority="51"/>
-    <w:lsdException w:name="Grid Table 7 Colorful Accent 4" w:uiPriority="52"/>
-    <w:lsdException w:name="Grid Table 1 Light Accent 5" w:uiPriority="46"/>
-    <w:lsdException w:name="Grid Table 2 Accent 5" w:uiPriority="47"/>
-    <w:lsdException w:name="Grid Table 3 Accent 5" w:uiPriority="48"/>
-    <w:lsdException w:name="Grid Table 4 Accent 5" w:uiPriority="49"/>
-    <w:lsdException w:name="Grid Table 5 Dark Accent 5" w:uiPriority="50"/>
-    <w:lsdException w:name="Grid Table 6 Colorful Accent 5" w:uiPriority="51"/>
-    <w:lsdException w:name="Grid Table 7 Colorful Accent 5" w:uiPriority="52"/>
-    <w:lsdException w:name="Grid Table 1 Light Accent 6" w:uiPriority="46"/>
-    <w:lsdException w:name="Grid Table 2 Accent 6" w:uiPriority="47"/>
-    <w:lsdException w:name="Grid Table 3 Accent 6" w:uiPriority="48"/>
-    <w:lsdException w:name="Grid Table 4 Accent 6" w:uiPriority="49"/>
-    <w:lsdException w:name="Grid Table 5 Dark Accent 6" w:uiPriority="50"/>
-    <w:lsdException w:name="Grid Table 6 Colorful Accent 6" w:uiPriority="51"/>
-    <w:lsdException w:name="Grid Table 7 Colorful Accent 6" w:uiPriority="52"/>
-    <w:lsdException w:name="List Table 1 Light" w:uiPriority="46"/>
-    <w:lsdException w:name="List Table 2" w:uiPriority="47"/>
-    <w:lsdException w:name="List Table 3" w:uiPriority="48"/>
-    <w:lsdException w:name="List Table 4" w:uiPriority="49"/>
-    <w:lsdException w:name="List Table 5 Dark" w:uiPriority="50"/>
-    <w:lsdException w:name="List Table 6 Colorful" w:uiPriority="51"/>
-    <w:lsdException w:name="List Table 7 Colorful" w:uiPriority="52"/>
-    <w:lsdException w:name="List Table 1 Light Accent 1" w:uiPriority="46"/>
-    <w:lsdException w:name="List Table 2 Accent 1" w:uiPriority="47"/>
-    <w:lsdException w:name="List Table 3 Accent 1" w:uiPriority="48"/>
-    <w:lsdException w:name="List Table 4 Accent 1" w:uiPriority="49"/>
-    <w:lsdException w:name="List Table 5 Dark Accent 1" w:uiPriority="50"/>
-    <w:lsdException w:name="List Table 6 Colorful Accent 1" w:uiPriority="51"/>
-    <w:lsdException w:name="List Table 7 Colorful Accent 1" w:uiPriority="52"/>
-    <w:lsdException w:name="List Table 1 Light Accent 2" w:uiPriority="46"/>
-    <w:lsdException w:name="List Table 2 Accent 2" w:uiPriority="47"/>
-    <w:lsdException w:name="List Table 3 Accent 2" w:uiPriority="48"/>
-    <w:lsdException w:name="List Table 4 Accent 2" w:uiPriority="49"/>
-    <w:lsdException w:name="List Table 5 Dark Accent 2" w:uiPriority="50"/>
-    <w:lsdException w:name="List Table 6 Colorful Accent 2" w:uiPriority="51"/>
-    <w:lsdException w:name="List Table 7 Colorful Accent 2" w:uiPriority="52"/>
-    <w:lsdException w:name="List Table 1 Light Accent 3" w:uiPriority="46"/>
-    <w:lsdException w:name="List Table 2 Accent 3" w:uiPriority="47"/>
-    <w:lsdException w:name="List Table 3 Accent 3" w:uiPriority="48"/>
-    <w:lsdException w:name="List Table 4 Accent 3" w:uiPriority="49"/>
-    <w:lsdException w:name="List Table 5 Dark Accent 3" w:uiPriority="50"/>
-    <w:lsdException w:name="List Table 6 Colorful Accent 3" w:uiPriority="51"/>
-    <w:lsdException w:name="List Table 7 Colorful Accent 3" w:uiPriority="52"/>
-    <w:lsdException w:name="List Table 1 Light Accent 4" w:uiPriority="46"/>
-    <w:lsdException w:name="List Table 2 Accent 4" w:uiPriority="47"/>
-    <w:lsdException w:name="List Table 3 Accent 4" w:uiPriority="48"/>
-    <w:lsdException w:name="List Table 4 Accent 4" w:uiPriority="49"/>
-    <w:lsdException w:name="List Table 5 Dark Accent 4" w:uiPriority="50"/>
-    <w:lsdException w:name="List Table 6 Colorful Accent 4" w:uiPriority="51"/>
-    <w:lsdException w:name="List Table 7 Colorful Accent 4" w:uiPriority="52"/>
-    <w:lsdException w:name="List Table 1 Light Accent 5" w:uiPriority="46"/>
-    <w:lsdException w:name="List Table 2 Accent 5" w:uiPriority="47"/>
-    <w:lsdException w:name="List Table 3 Accent 5" w:uiPriority="48"/>
-    <w:lsdException w:name="List Table 4 Accent 5" w:uiPriority="49"/>
-    <w:lsdException w:name="List Table 5 Dark Accent 5" w:uiPriority="50"/>
-    <w:lsdException w:name="List Table 6 Colorful Accent 5" w:uiPriority="51"/>
-    <w:lsdException w:name="List Table 7 Colorful Accent 5" w:uiPriority="52"/>
-    <w:lsdException w:name="List Table 1 Light Accent 6" w:uiPriority="46"/>
-    <w:lsdException w:name="List Table 2 Accent 6" w:uiPriority="47"/>
-    <w:lsdException w:name="List Table 3 Accent 6" w:uiPriority="48"/>
-    <w:lsdException w:name="List Table 4 Accent 6" w:uiPriority="49"/>
-    <w:lsdException w:name="List Table 5 Dark Accent 6" w:uiPriority="50"/>
-    <w:lsdException w:name="List Table 6 Colorful Accent 6" w:uiPriority="51"/>
-    <w:lsdException w:name="List Table 7 Colorful Accent 6" w:uiPriority="52"/>
+  <w:latentStyles w:defLockedState="0" w:defUIPriority="99" w:defSemiHidden="1" w:defUnhideWhenUsed="1" w:defQFormat="0" w:count="267">
+    <w:lsdException w:name="Normal" w:semiHidden="0" w:uiPriority="0" w:unhideWhenUsed="0" w:qFormat="1"/>
+    <w:lsdException w:name="heading 1" w:semiHidden="0" w:uiPriority="9" w:unhideWhenUsed="0" w:qFormat="1"/>
+    <w:lsdException w:name="heading 2" w:uiPriority="9" w:qFormat="1"/>
+    <w:lsdException w:name="heading 3" w:uiPriority="9" w:qFormat="1"/>
+    <w:lsdException w:name="heading 4" w:uiPriority="9" w:qFormat="1"/>
+    <w:lsdException w:name="heading 5" w:uiPriority="9" w:qFormat="1"/>
+    <w:lsdException w:name="heading 6" w:uiPriority="9" w:qFormat="1"/>
+    <w:lsdException w:name="heading 7" w:uiPriority="9" w:qFormat="1"/>
+    <w:lsdException w:name="heading 8" w:uiPriority="9" w:qFormat="1"/>
+    <w:lsdException w:name="heading 9" w:uiPriority="9" w:qFormat="1"/>
+    <w:lsdException w:name="toc 1" w:uiPriority="39"/>
+    <w:lsdException w:name="toc 2" w:uiPriority="39"/>
+    <w:lsdException w:name="toc 3" w:uiPriority="39"/>
+    <w:lsdException w:name="toc 4" w:uiPriority="39"/>
+    <w:lsdException w:name="toc 5" w:uiPriority="39"/>
+    <w:lsdException w:name="toc 6" w:uiPriority="39"/>
+    <w:lsdException w:name="toc 7" w:uiPriority="39"/>
+    <w:lsdException w:name="toc 8" w:uiPriority="39"/>
+    <w:lsdException w:name="toc 9" w:uiPriority="39"/>
+    <w:lsdException w:name="caption" w:uiPriority="35" w:qFormat="1"/>
+    <w:lsdException w:name="Title" w:semiHidden="0" w:uiPriority="10" w:unhideWhenUsed="0" w:qFormat="1"/>
+    <w:lsdException w:name="Default Paragraph Font" w:uiPriority="1"/>
+    <w:lsdException w:name="Subtitle" w:semiHidden="0" w:uiPriority="11" w:unhideWhenUsed="0" w:qFormat="1"/>
+    <w:lsdException w:name="Strong" w:semiHidden="0" w:uiPriority="22" w:unhideWhenUsed="0" w:qFormat="1"/>
+    <w:lsdException w:name="Emphasis" w:semiHidden="0" w:uiPriority="20" w:unhideWhenUsed="0" w:qFormat="1"/>
+    <w:lsdException w:name="Table Grid" w:semiHidden="0" w:uiPriority="59" w:unhideWhenUsed="0"/>
+    <w:lsdException w:name="Placeholder Text" w:unhideWhenUsed="0"/>
+    <w:lsdException w:name="No Spacing" w:semiHidden="0" w:uiPriority="1" w:unhideWhenUsed="0" w:qFormat="1"/>
+    <w:lsdException w:name="Light Shading" w:semiHidden="0" w:uiPriority="60" w:unhideWhenUsed="0"/>
+    <w:lsdException w:name="Light List" w:semiHidden="0" w:uiPriority="61" w:unhideWhenUsed="0"/>
+    <w:lsdException w:name="Light Grid" w:semiHidden="0" w:uiPriority="62" w:unhideWhenUsed="0"/>
+    <w:lsdException w:name="Medium Shading 1" w:semiHidden="0" w:uiPriority="63" w:unhideWhenUsed="0"/>
+    <w:lsdException w:name="Medium Shading 2" w:semiHidden="0" w:uiPriority="64" w:unhideWhenUsed="0"/>
+    <w:lsdException w:name="Medium List 1" w:semiHidden="0" w:uiPriority="65" w:unhideWhenUsed="0"/>
+    <w:lsdException w:name="Medium List 2" w:semiHidden="0" w:uiPriority="66" w:unhideWhenUsed="0"/>
+    <w:lsdException w:name="Medium Grid 1" w:semiHidden="0" w:uiPriority="67" w:unhideWhenUsed="0"/>
+    <w:lsdException w:name="Medium Grid 2" w:semiHidden="0" w:uiPriority="68" w:unhideWhenUsed="0"/>
+    <w:lsdException w:name="Medium Grid 3" w:semiHidden="0" w:uiPriority="69" w:unhideWhenUsed="0"/>
+    <w:lsdException w:name="Dark List" w:semiHidden="0" w:uiPriority="70" w:unhideWhenUsed="0"/>
+    <w:lsdException w:name="Colorful Shading" w:semiHidden="0" w:uiPriority="71" w:unhideWhenUsed="0"/>
+    <w:lsdException w:name="Colorful List" w:semiHidden="0" w:uiPriority="72" w:unhideWhenUsed="0"/>
+    <w:lsdException w:name="Colorful Grid" w:semiHidden="0" w:uiPriority="73" w:unhideWhenUsed="0"/>
+    <w:lsdException w:name="Light Shading Accent 1" w:semiHidden="0" w:uiPriority="60" w:unhideWhenUsed="0"/>
+    <w:lsdException w:name="Light List Accent 1" w:semiHidden="0" w:uiPriority="61" w:unhideWhenUsed="0"/>
+    <w:lsdException w:name="Light Grid Accent 1" w:semiHidden="0" w:uiPriority="62" w:unhideWhenUsed="0"/>
+    <w:lsdException w:name="Medium Shading 1 Accent 1" w:semiHidden="0" w:uiPriority="63" w:unhideWhenUsed="0"/>
+    <w:lsdException w:name="Medium Shading 2 Accent 1" w:semiHidden="0" w:uiPriority="64" w:unhideWhenUsed="0"/>
+    <w:lsdException w:name="Medium List 1 Accent 1" w:semiHidden="0" w:uiPriority="65" w:unhideWhenUsed="0"/>
+    <w:lsdException w:name="Revision" w:unhideWhenUsed="0"/>
+    <w:lsdException w:name="List Paragraph" w:semiHidden="0" w:uiPriority="34" w:unhideWhenUsed="0" w:qFormat="1"/>
+    <w:lsdException w:name="Quote" w:semiHidden="0" w:uiPriority="29" w:unhideWhenUsed="0" w:qFormat="1"/>
+    <w:lsdException w:name="Intense Quote" w:semiHidden="0" w:uiPriority="30" w:unhideWhenUsed="0" w:qFormat="1"/>
+    <w:lsdException w:name="Medium List 2 Accent 1" w:semiHidden="0" w:uiPriority="66" w:unhideWhenUsed="0"/>
+    <w:lsdException w:name="Medium Grid 1 Accent 1" w:semiHidden="0" w:uiPriority="67" w:unhideWhenUsed="0"/>
+    <w:lsdException w:name="Medium Grid 2 Accent 1" w:semiHidden="0" w:uiPriority="68" w:unhideWhenUsed="0"/>
+    <w:lsdException w:name="Medium Grid 3 Accent 1" w:semiHidden="0" w:uiPriority="69" w:unhideWhenUsed="0"/>
+    <w:lsdException w:name="Dark List Accent 1" w:semiHidden="0" w:uiPriority="70" w:unhideWhenUsed="0"/>
+    <w:lsdException w:name="Colorful Shading Accent 1" w:semiHidden="0" w:uiPriority="71" w:unhideWhenUsed="0"/>
+    <w:lsdException w:name="Colorful List Accent 1" w:semiHidden="0" w:uiPriority="72" w:unhideWhenUsed="0"/>
+    <w:lsdException w:name="Colorful Grid Accent 1" w:semiHidden="0" w:uiPriority="73" w:unhideWhenUsed="0"/>
+    <w:lsdException w:name="Light Shading Accent 2" w:semiHidden="0" w:uiPriority="60" w:unhideWhenUsed="0"/>
+    <w:lsdException w:name="Light List Accent 2" w:semiHidden="0" w:uiPriority="61" w:unhideWhenUsed="0"/>
+    <w:lsdException w:name="Light Grid Accent 2" w:semiHidden="0" w:uiPriority="62" w:unhideWhenUsed="0"/>
+    <w:lsdException w:name="Medium Shading 1 Accent 2" w:semiHidden="0" w:uiPriority="63" w:unhideWhenUsed="0"/>
+    <w:lsdException w:name="Medium Shading 2 Accent 2" w:semiHidden="0" w:uiPriority="64" w:unhideWhenUsed="0"/>
+    <w:lsdException w:name="Medium List 1 Accent 2" w:semiHidden="0" w:uiPriority="65" w:unhideWhenUsed="0"/>
+    <w:lsdException w:name="Medium List 2 Accent 2" w:semiHidden="0" w:uiPriority="66" w:unhideWhenUsed="0"/>
+    <w:lsdException w:name="Medium Grid 1 Accent 2" w:semiHidden="0" w:uiPriority="67" w:unhideWhenUsed="0"/>
+    <w:lsdException w:name="Medium Grid 2 Accent 2" w:semiHidden="0" w:uiPriority="68" w:unhideWhenUsed="0"/>
+    <w:lsdException w:name="Medium Grid 3 Accent 2" w:semiHidden="0" w:uiPriority="69" w:unhideWhenUsed="0"/>
+    <w:lsdException w:name="Dark List Accent 2" w:semiHidden="0" w:uiPriority="70" w:unhideWhenUsed="0"/>
+    <w:lsdException w:name="Colorful Shading Accent 2" w:semiHidden="0" w:uiPriority="71" w:unhideWhenUsed="0"/>
+    <w:lsdException w:name="Colorful List Accent 2" w:semiHidden="0" w:uiPriority="72" w:unhideWhenUsed="0"/>
+    <w:lsdException w:name="Colorful Grid Accent 2" w:semiHidden="0" w:uiPriority="73" w:unhideWhenUsed="0"/>
+    <w:lsdException w:name="Light Shading Accent 3" w:semiHidden="0" w:uiPriority="60" w:unhideWhenUsed="0"/>
+    <w:lsdException w:name="Light List Accent 3" w:semiHidden="0" w:uiPriority="61" w:unhideWhenUsed="0"/>
+    <w:lsdException w:name="Light Grid Accent 3" w:semiHidden="0" w:uiPriority="62" w:unhideWhenUsed="0"/>
+    <w:lsdException w:name="Medium Shading 1 Accent 3" w:semiHidden="0" w:uiPriority="63" w:unhideWhenUsed="0"/>
+    <w:lsdException w:name="Medium Shading 2 Accent 3" w:semiHidden="0" w:uiPriority="64" w:unhideWhenUsed="0"/>
+    <w:lsdException w:name="Medium List 1 Accent 3" w:semiHidden="0" w:uiPriority="65" w:unhideWhenUsed="0"/>
+    <w:lsdException w:name="Medium List 2 Accent 3" w:semiHidden="0" w:uiPriority="66" w:unhideWhenUsed="0"/>
+    <w:lsdException w:name="Medium Grid 1 Accent 3" w:semiHidden="0" w:uiPriority="67" w:unhideWhenUsed="0"/>
+    <w:lsdException w:name="Medium Grid 2 Accent 3" w:semiHidden="0" w:uiPriority="68" w:unhideWhenUsed="0"/>
+    <w:lsdException w:name="Medium Grid 3 Accent 3" w:semiHidden="0" w:uiPriority="69" w:unhideWhenUsed="0"/>
+    <w:lsdException w:name="Dark List Accent 3" w:semiHidden="0" w:uiPriority="70" w:unhideWhenUsed="0"/>
+    <w:lsdException w:name="Colorful Shading Accent 3" w:semiHidden="0" w:uiPriority="71" w:unhideWhenUsed="0"/>
+    <w:lsdException w:name="Colorful List Accent 3" w:semiHidden="0" w:uiPriority="72" w:unhideWhenUsed="0"/>
+    <w:lsdException w:name="Colorful Grid Accent 3" w:semiHidden="0" w:uiPriority="73" w:unhideWhenUsed="0"/>
+    <w:lsdException w:name="Light Shading Accent 4" w:semiHidden="0" w:uiPriority="60" w:unhideWhenUsed="0"/>
+    <w:lsdException w:name="Light List Accent 4" w:semiHidden="0" w:uiPriority="61" w:unhideWhenUsed="0"/>
+    <w:lsdException w:name="Light Grid Accent 4" w:semiHidden="0" w:uiPriority="62" w:unhideWhenUsed="0"/>
+    <w:lsdException w:name="Medium Shading 1 Accent 4" w:semiHidden="0" w:uiPriority="63" w:unhideWhenUsed="0"/>
+    <w:lsdException w:name="Medium Shading 2 Accent 4" w:semiHidden="0" w:uiPriority="64" w:unhideWhenUsed="0"/>
+    <w:lsdException w:name="Medium List 1 Accent 4" w:semiHidden="0" w:uiPriority="65" w:unhideWhenUsed="0"/>
+    <w:lsdException w:name="Medium List 2 Accent 4" w:semiHidden="0" w:uiPriority="66" w:unhideWhenUsed="0"/>
+    <w:lsdException w:name="Medium Grid 1 Accent 4" w:semiHidden="0" w:uiPriority="67" w:unhideWhenUsed="0"/>
+    <w:lsdException w:name="Medium Grid 2 Accent 4" w:semiHidden="0" w:uiPriority="68" w:unhideWhenUsed="0"/>
+    <w:lsdException w:name="Medium Grid 3 Accent 4" w:semiHidden="0" w:uiPriority="69" w:unhideWhenUsed="0"/>
+    <w:lsdException w:name="Dark List Accent 4" w:semiHidden="0" w:uiPriority="70" w:unhideWhenUsed="0"/>
+    <w:lsdException w:name="Colorful Shading Accent 4" w:semiHidden="0" w:uiPriority="71" w:unhideWhenUsed="0"/>
+    <w:lsdException w:name="Colorful List Accent 4" w:semiHidden="0" w:uiPriority="72" w:unhideWhenUsed="0"/>
+    <w:lsdException w:name="Colorful Grid Accent 4" w:semiHidden="0" w:uiPriority="73" w:unhideWhenUsed="0"/>
+    <w:lsdException w:name="Light Shading Accent 5" w:semiHidden="0" w:uiPriority="60" w:unhideWhenUsed="0"/>
+    <w:lsdException w:name="Light List Accent 5" w:semiHidden="0" w:uiPriority="61" w:unhideWhenUsed="0"/>
+    <w:lsdException w:name="Light Grid Accent 5" w:semiHidden="0" w:uiPriority="62" w:unhideWhenUsed="0"/>
+    <w:lsdException w:name="Medium Shading 1 Accent 5" w:semiHidden="0" w:uiPriority="63" w:unhideWhenUsed="0"/>
+    <w:lsdException w:name="Medium Shading 2 Accent 5" w:semiHidden="0" w:uiPriority="64" w:unhideWhenUsed="0"/>
+    <w:lsdException w:name="Medium List 1 Accent 5" w:semiHidden="0" w:uiPriority="65" w:unhideWhenUsed="0"/>
+    <w:lsdException w:name="Medium List 2 Accent 5" w:semiHidden="0" w:uiPriority="66" w:unhideWhenUsed="0"/>
+    <w:lsdException w:name="Medium Grid 1 Accent 5" w:semiHidden="0" w:uiPriority="67" w:unhideWhenUsed="0"/>
+    <w:lsdException w:name="Medium Grid 2 Accent 5" w:semiHidden="0" w:uiPriority="68" w:unhideWhenUsed="0"/>
+    <w:lsdException w:name="Medium Grid 3 Accent 5" w:semiHidden="0" w:uiPriority="69" w:unhideWhenUsed="0"/>
+    <w:lsdException w:name="Dark List Accent 5" w:semiHidden="0" w:uiPriority="70" w:unhideWhenUsed="0"/>
+    <w:lsdException w:name="Colorful Shading Accent 5" w:semiHidden="0" w:uiPriority="71" w:unhideWhenUsed="0"/>
+    <w:lsdException w:name="Colorful List Accent 5" w:semiHidden="0" w:uiPriority="72" w:unhideWhenUsed="0"/>
+    <w:lsdException w:name="Colorful Grid Accent 5" w:semiHidden="0" w:uiPriority="73" w:unhideWhenUsed="0"/>
+    <w:lsdException w:name="Light Shading Accent 6" w:semiHidden="0" w:uiPriority="60" w:unhideWhenUsed="0"/>
+    <w:lsdException w:name="Light List Accent 6" w:semiHidden="0" w:uiPriority="61" w:unhideWhenUsed="0"/>
+    <w:lsdException w:name="Light Grid Accent 6" w:semiHidden="0" w:uiPriority="62" w:unhideWhenUsed="0"/>
+    <w:lsdException w:name="Medium Shading 1 Accent 6" w:semiHidden="0" w:uiPriority="63" w:unhideWhenUsed="0"/>
+    <w:lsdException w:name="Medium Shading 2 Accent 6" w:semiHidden="0" w:uiPriority="64" w:unhideWhenUsed="0"/>
+    <w:lsdException w:name="Medium List 1 Accent 6" w:semiHidden="0" w:uiPriority="65" w:unhideWhenUsed="0"/>
+    <w:lsdException w:name="Medium List 2 Accent 6" w:semiHidden="0" w:uiPriority="66" w:unhideWhenUsed="0"/>
+    <w:lsdException w:name="Medium Grid 1 Accent 6" w:semiHidden="0" w:uiPriority="67" w:unhideWhenUsed="0"/>
+    <w:lsdException w:name="Medium Grid 2 Accent 6" w:semiHidden="0" w:uiPriority="68" w:unhideWhenUsed="0"/>
+    <w:lsdException w:name="Medium Grid 3 Accent 6" w:semiHidden="0" w:uiPriority="69" w:unhideWhenUsed="0"/>
+    <w:lsdException w:name="Dark List Accent 6" w:semiHidden="0" w:uiPriority="70" w:unhideWhenUsed="0"/>
+    <w:lsdException w:name="Colorful Shading Accent 6" w:semiHidden="0" w:uiPriority="71" w:unhideWhenUsed="0"/>
+    <w:lsdException w:name="Colorful List Accent 6" w:semiHidden="0" w:uiPriority="72" w:unhideWhenUsed="0"/>
+    <w:lsdException w:name="Colorful Grid Accent 6" w:semiHidden="0" w:uiPriority="73" w:unhideWhenUsed="0"/>
+    <w:lsdException w:name="Subtle Emphasis" w:semiHidden="0" w:uiPriority="19" w:unhideWhenUsed="0" w:qFormat="1"/>
+    <w:lsdException w:name="Intense Emphasis" w:semiHidden="0" w:uiPriority="21" w:unhideWhenUsed="0" w:qFormat="1"/>
+    <w:lsdException w:name="Subtle Reference" w:semiHidden="0" w:uiPriority="31" w:unhideWhenUsed="0" w:qFormat="1"/>
+    <w:lsdException w:name="Intense Reference" w:semiHidden="0" w:uiPriority="32" w:unhideWhenUsed="0" w:qFormat="1"/>
+    <w:lsdException w:name="Book Title" w:semiHidden="0" w:uiPriority="33" w:unhideWhenUsed="0" w:qFormat="1"/>
+    <w:lsdException w:name="Bibliography" w:uiPriority="37"/>
+    <w:lsdException w:name="TOC Heading" w:uiPriority="39" w:qFormat="1"/>
+  </w:latentStyles>
+  <w:style w:type="paragraph" w:default="1" w:styleId="Normal">
+    <w:name w:val="Normal"/>
+    <w:qFormat/>
+  </w:style>
+  <w:style w:type="character" w:default="1" w:styleId="DefaultParagraphFont">
+    <w:name w:val="Default Paragraph Font"/>
+    <w:uiPriority w:val="1"/>
+    <w:semiHidden/>
+    <w:unhideWhenUsed/>
+  </w:style>
+  <w:style w:type="table" w:default="1" w:styleId="TableNormal">
+    <w:name w:val="Normal Table"/>
+    <w:uiPriority w:val="99"/>
+    <w:semiHidden/>
+    <w:unhideWhenUsed/>
+    <w:tblPr>
+      <w:tblInd w:w="0" w:type="dxa"/>
+      <w:tblCellMar>
+        <w:top w:w="0" w:type="dxa"/>
+        <w:left w:w="108" w:type="dxa"/>
+        <w:bottom w:w="0" w:type="dxa"/>
+        <w:right w:w="108" w:type="dxa"/>
+      </w:tblCellMar>
+    </w:tblPr>
+  </w:style>
+  <w:style w:type="numbering" w:default="1" w:styleId="NoList">
+    <w:name w:val="No List"/>
+    <w:uiPriority w:val="99"/>
+    <w:semiHidden/>
+    <w:unhideWhenUsed/>
+  </w:style>
+  <w:style w:type="paragraph" w:styleId="ListParagraph">
+    <w:name w:val="List Paragraph"/>
+    <w:basedOn w:val="Normal"/>
+    <w:uiPriority w:val="34"/>
+    <w:qFormat/>
+    <w:rsid w:val="00B01F1F"/>
+    <w:pPr>
+      <w:ind w:left="720"/>
+      <w:contextualSpacing/>
+    </w:pPr>
+  </w:style>
+  <w:style w:type="paragraph" w:styleId="BalloonText">
+    <w:name w:val="Balloon Text"/>
+    <w:basedOn w:val="Normal"/>
+    <w:link w:val="BalloonTextChar"/>
+    <w:uiPriority w:val="99"/>
+    <w:semiHidden/>
+    <w:unhideWhenUsed/>
+    <w:rsid w:val="005A3CB2"/>
+    <w:pPr>
+      <w:spacing w:after="0" w:line="240" w:lineRule="auto"/>
+    </w:pPr>
+    <w:rPr>
+      <w:rFonts w:ascii="Tahoma" w:hAnsi="Tahoma" w:cs="Tahoma"/>
+      <w:sz w:val="16"/>
+      <w:szCs w:val="16"/>
+    </w:rPr>
+  </w:style>
+  <w:style w:type="character" w:customStyle="1" w:styleId="BalloonTextChar">
+    <w:name w:val="Balloon Text Char"/>
+    <w:basedOn w:val="DefaultParagraphFont"/>
+    <w:link w:val="BalloonText"/>
+    <w:uiPriority w:val="99"/>
+    <w:semiHidden/>
+    <w:rsid w:val="005A3CB2"/>
+    <w:rPr>
+      <w:rFonts w:ascii="Tahoma" w:hAnsi="Tahoma" w:cs="Tahoma"/>
+      <w:sz w:val="16"/>
+      <w:szCs w:val="16"/>
+    </w:rPr>
+  </w:style>
+</w:styles>
+</file>
+
+<file path=word/stylesWithEffects.xml><?xml version="1.0" encoding="utf-8"?>
+<w:styles xmlns:wpc="http://schemas.microsoft.com/office/word/2010/wordprocessingCanvas" xmlns:mc="http://schemas.openxmlformats.org/markup-compatibility/2006" xmlns:o="urn:schemas-microsoft-com:office:office" xmlns:r="http://schemas.openxmlformats.org/officeDocument/2006/relationships" xmlns:m="http://schemas.openxmlformats.org/officeDocument/2006/math" xmlns:v="urn:schemas-microsoft-com:vml" xmlns:wp14="http://schemas.microsoft.com/office/word/2010/wordprocessingDrawing" xmlns:wp="http://schemas.openxmlformats.org/drawingml/2006/wordprocessingDrawing" xmlns:w10="urn:schemas-microsoft-com:office:word" xmlns:w="http://schemas.openxmlformats.org/wordprocessingml/2006/main" xmlns:w14="http://schemas.microsoft.com/office/word/2010/wordml" xmlns:wpg="http://schemas.microsoft.com/office/word/2010/wordprocessingGroup" xmlns:wpi="http://schemas.microsoft.com/office/word/2010/wordprocessingInk" xmlns:wne="http://schemas.microsoft.com/office/word/2006/wordml" xmlns:wps="http://schemas.microsoft.com/office/word/2010/wordprocessingShape" mc:Ignorable="w14 wp14">
+  <w:docDefaults>
+    <w:rPrDefault>
+      <w:rPr>
+        <w:rFonts w:asciiTheme="minorHAnsi" w:eastAsiaTheme="minorHAnsi" w:hAnsiTheme="minorHAnsi" w:cstheme="minorBidi"/>
+        <w:sz w:val="22"/>
+        <w:szCs w:val="22"/>
+        <w:lang w:val="en-US" w:eastAsia="en-US" w:bidi="ar-SA"/>
+      </w:rPr>
+    </w:rPrDefault>
+    <w:pPrDefault>
+      <w:pPr>
+        <w:spacing w:after="200" w:line="276" w:lineRule="auto"/>
+      </w:pPr>
+    </w:pPrDefault>
+  </w:docDefaults>
+  <w:latentStyles w:defLockedState="0" w:defUIPriority="99" w:defSemiHidden="1" w:defUnhideWhenUsed="1" w:defQFormat="0" w:count="267">
+    <w:lsdException w:name="Normal" w:semiHidden="0" w:uiPriority="0" w:unhideWhenUsed="0" w:qFormat="1"/>
+    <w:lsdException w:name="heading 1" w:semiHidden="0" w:uiPriority="9" w:unhideWhenUsed="0" w:qFormat="1"/>
+    <w:lsdException w:name="heading 2" w:uiPriority="9" w:qFormat="1"/>
+    <w:lsdException w:name="heading 3" w:uiPriority="9" w:qFormat="1"/>
+    <w:lsdException w:name="heading 4" w:uiPriority="9" w:qFormat="1"/>
+    <w:lsdException w:name="heading 5" w:uiPriority="9" w:qFormat="1"/>
+    <w:lsdException w:name="heading 6" w:uiPriority="9" w:qFormat="1"/>
+    <w:lsdException w:name="heading 7" w:uiPriority="9" w:qFormat="1"/>
+    <w:lsdException w:name="heading 8" w:uiPriority="9" w:qFormat="1"/>
+    <w:lsdException w:name="heading 9" w:uiPriority="9" w:qFormat="1"/>
+    <w:lsdException w:name="toc 1" w:uiPriority="39"/>
+    <w:lsdException w:name="toc 2" w:uiPriority="39"/>
+    <w:lsdException w:name="toc 3" w:uiPriority="39"/>
+    <w:lsdException w:name="toc 4" w:uiPriority="39"/>
+    <w:lsdException w:name="toc 5" w:uiPriority="39"/>
+    <w:lsdException w:name="toc 6" w:uiPriority="39"/>
+    <w:lsdException w:name="toc 7" w:uiPriority="39"/>
+    <w:lsdException w:name="toc 8" w:uiPriority="39"/>
+    <w:lsdException w:name="toc 9" w:uiPriority="39"/>
+    <w:lsdException w:name="caption" w:uiPriority="35" w:qFormat="1"/>
+    <w:lsdException w:name="Title" w:semiHidden="0" w:uiPriority="10" w:unhideWhenUsed="0" w:qFormat="1"/>
+    <w:lsdException w:name="Default Paragraph Font" w:uiPriority="1"/>
+    <w:lsdException w:name="Subtitle" w:semiHidden="0" w:uiPriority="11" w:unhideWhenUsed="0" w:qFormat="1"/>
+    <w:lsdException w:name="Strong" w:semiHidden="0" w:uiPriority="22" w:unhideWhenUsed="0" w:qFormat="1"/>
+    <w:lsdException w:name="Emphasis" w:semiHidden="0" w:uiPriority="20" w:unhideWhenUsed="0" w:qFormat="1"/>
+    <w:lsdException w:name="Table Grid" w:semiHidden="0" w:uiPriority="59" w:unhideWhenUsed="0"/>
+    <w:lsdException w:name="Placeholder Text" w:unhideWhenUsed="0"/>
+    <w:lsdException w:name="No Spacing" w:semiHidden="0" w:uiPriority="1" w:unhideWhenUsed="0" w:qFormat="1"/>
+    <w:lsdException w:name="Light Shading" w:semiHidden="0" w:uiPriority="60" w:unhideWhenUsed="0"/>
+    <w:lsdException w:name="Light List" w:semiHidden="0" w:uiPriority="61" w:unhideWhenUsed="0"/>
+    <w:lsdException w:name="Light Grid" w:semiHidden="0" w:uiPriority="62" w:unhideWhenUsed="0"/>
+    <w:lsdException w:name="Medium Shading 1" w:semiHidden="0" w:uiPriority="63" w:unhideWhenUsed="0"/>
+    <w:lsdException w:name="Medium Shading 2" w:semiHidden="0" w:uiPriority="64" w:unhideWhenUsed="0"/>
+    <w:lsdException w:name="Medium List 1" w:semiHidden="0" w:uiPriority="65" w:unhideWhenUsed="0"/>
+    <w:lsdException w:name="Medium List 2" w:semiHidden="0" w:uiPriority="66" w:unhideWhenUsed="0"/>
+    <w:lsdException w:name="Medium Grid 1" w:semiHidden="0" w:uiPriority="67" w:unhideWhenUsed="0"/>
+    <w:lsdException w:name="Medium Grid 2" w:semiHidden="0" w:uiPriority="68" w:unhideWhenUsed="0"/>
+    <w:lsdException w:name="Medium Grid 3" w:semiHidden="0" w:uiPriority="69" w:unhideWhenUsed="0"/>
+    <w:lsdException w:name="Dark List" w:semiHidden="0" w:uiPriority="70" w:unhideWhenUsed="0"/>
+    <w:lsdException w:name="Colorful Shading" w:semiHidden="0" w:uiPriority="71" w:unhideWhenUsed="0"/>
+    <w:lsdException w:name="Colorful List" w:semiHidden="0" w:uiPriority="72" w:unhideWhenUsed="0"/>
+    <w:lsdException w:name="Colorful Grid" w:semiHidden="0" w:uiPriority="73" w:unhideWhenUsed="0"/>
+    <w:lsdException w:name="Light Shading Accent 1" w:semiHidden="0" w:uiPriority="60" w:unhideWhenUsed="0"/>
+    <w:lsdException w:name="Light List Accent 1" w:semiHidden="0" w:uiPriority="61" w:unhideWhenUsed="0"/>
+    <w:lsdException w:name="Light Grid Accent 1" w:semiHidden="0" w:uiPriority="62" w:unhideWhenUsed="0"/>
+    <w:lsdException w:name="Medium Shading 1 Accent 1" w:semiHidden="0" w:uiPriority="63" w:unhideWhenUsed="0"/>
+    <w:lsdException w:name="Medium Shading 2 Accent 1" w:semiHidden="0" w:uiPriority="64" w:unhideWhenUsed="0"/>
+    <w:lsdException w:name="Medium List 1 Accent 1" w:semiHidden="0" w:uiPriority="65" w:unhideWhenUsed="0"/>
+    <w:lsdException w:name="Revision" w:unhideWhenUsed="0"/>
+    <w:lsdException w:name="List Paragraph" w:semiHidden="0" w:uiPriority="34" w:unhideWhenUsed="0" w:qFormat="1"/>
+    <w:lsdException w:name="Quote" w:semiHidden="0" w:uiPriority="29" w:unhideWhenUsed="0" w:qFormat="1"/>
+    <w:lsdException w:name="Intense Quote" w:semiHidden="0" w:uiPriority="30" w:unhideWhenUsed="0" w:qFormat="1"/>
+    <w:lsdException w:name="Medium List 2 Accent 1" w:semiHidden="0" w:uiPriority="66" w:unhideWhenUsed="0"/>
+    <w:lsdException w:name="Medium Grid 1 Accent 1" w:semiHidden="0" w:uiPriority="67" w:unhideWhenUsed="0"/>
+    <w:lsdException w:name="Medium Grid 2 Accent 1" w:semiHidden="0" w:uiPriority="68" w:unhideWhenUsed="0"/>
+    <w:lsdException w:name="Medium Grid 3 Accent 1" w:semiHidden="0" w:uiPriority="69" w:unhideWhenUsed="0"/>
+    <w:lsdException w:name="Dark List Accent 1" w:semiHidden="0" w:uiPriority="70" w:unhideWhenUsed="0"/>
+    <w:lsdException w:name="Colorful Shading Accent 1" w:semiHidden="0" w:uiPriority="71" w:unhideWhenUsed="0"/>
+    <w:lsdException w:name="Colorful List Accent 1" w:semiHidden="0" w:uiPriority="72" w:unhideWhenUsed="0"/>
+    <w:lsdException w:name="Colorful Grid Accent 1" w:semiHidden="0" w:uiPriority="73" w:unhideWhenUsed="0"/>
+    <w:lsdException w:name="Light Shading Accent 2" w:semiHidden="0" w:uiPriority="60" w:unhideWhenUsed="0"/>
+    <w:lsdException w:name="Light List Accent 2" w:semiHidden="0" w:uiPriority="61" w:unhideWhenUsed="0"/>
+    <w:lsdException w:name="Light Grid Accent 2" w:semiHidden="0" w:uiPriority="62" w:unhideWhenUsed="0"/>
+    <w:lsdException w:name="Medium Shading 1 Accent 2" w:semiHidden="0" w:uiPriority="63" w:unhideWhenUsed="0"/>
+    <w:lsdException w:name="Medium Shading 2 Accent 2" w:semiHidden="0" w:uiPriority="64" w:unhideWhenUsed="0"/>
+    <w:lsdException w:name="Medium List 1 Accent 2" w:semiHidden="0" w:uiPriority="65" w:unhideWhenUsed="0"/>
+    <w:lsdException w:name="Medium List 2 Accent 2" w:semiHidden="0" w:uiPriority="66" w:unhideWhenUsed="0"/>
+    <w:lsdException w:name="Medium Grid 1 Accent 2" w:semiHidden="0" w:uiPriority="67" w:unhideWhenUsed="0"/>
+    <w:lsdException w:name="Medium Grid 2 Accent 2" w:semiHidden="0" w:uiPriority="68" w:unhideWhenUsed="0"/>
+    <w:lsdException w:name="Medium Grid 3 Accent 2" w:semiHidden="0" w:uiPriority="69" w:unhideWhenUsed="0"/>
+    <w:lsdException w:name="Dark List Accent 2" w:semiHidden="0" w:uiPriority="70" w:unhideWhenUsed="0"/>
+    <w:lsdException w:name="Colorful Shading Accent 2" w:semiHidden="0" w:uiPriority="71" w:unhideWhenUsed="0"/>
+    <w:lsdException w:name="Colorful List Accent 2" w:semiHidden="0" w:uiPriority="72" w:unhideWhenUsed="0"/>
+    <w:lsdException w:name="Colorful Grid Accent 2" w:semiHidden="0" w:uiPriority="73" w:unhideWhenUsed="0"/>
+    <w:lsdException w:name="Light Shading Accent 3" w:semiHidden="0" w:uiPriority="60" w:unhideWhenUsed="0"/>
+    <w:lsdException w:name="Light List Accent 3" w:semiHidden="0" w:uiPriority="61" w:unhideWhenUsed="0"/>
+    <w:lsdException w:name="Light Grid Accent 3" w:semiHidden="0" w:uiPriority="62" w:unhideWhenUsed="0"/>
+    <w:lsdException w:name="Medium Shading 1 Accent 3" w:semiHidden="0" w:uiPriority="63" w:unhideWhenUsed="0"/>
+    <w:lsdException w:name="Medium Shading 2 Accent 3" w:semiHidden="0" w:uiPriority="64" w:unhideWhenUsed="0"/>
+    <w:lsdException w:name="Medium List 1 Accent 3" w:semiHidden="0" w:uiPriority="65" w:unhideWhenUsed="0"/>
+    <w:lsdException w:name="Medium List 2 Accent 3" w:semiHidden="0" w:uiPriority="66" w:unhideWhenUsed="0"/>
+    <w:lsdException w:name="Medium Grid 1 Accent 3" w:semiHidden="0" w:uiPriority="67" w:unhideWhenUsed="0"/>
+    <w:lsdException w:name="Medium Grid 2 Accent 3" w:semiHidden="0" w:uiPriority="68" w:unhideWhenUsed="0"/>
+    <w:lsdException w:name="Medium Grid 3 Accent 3" w:semiHidden="0" w:uiPriority="69" w:unhideWhenUsed="0"/>
+    <w:lsdException w:name="Dark List Accent 3" w:semiHidden="0" w:uiPriority="70" w:unhideWhenUsed="0"/>
+    <w:lsdException w:name="Colorful Shading Accent 3" w:semiHidden="0" w:uiPriority="71" w:unhideWhenUsed="0"/>
+    <w:lsdException w:name="Colorful List Accent 3" w:semiHidden="0" w:uiPriority="72" w:unhideWhenUsed="0"/>
+    <w:lsdException w:name="Colorful Grid Accent 3" w:semiHidden="0" w:uiPriority="73" w:unhideWhenUsed="0"/>
+    <w:lsdException w:name="Light Shading Accent 4" w:semiHidden="0" w:uiPriority="60" w:unhideWhenUsed="0"/>
+    <w:lsdException w:name="Light List Accent 4" w:semiHidden="0" w:uiPriority="61" w:unhideWhenUsed="0"/>
+    <w:lsdException w:name="Light Grid Accent 4" w:semiHidden="0" w:uiPriority="62" w:unhideWhenUsed="0"/>
+    <w:lsdException w:name="Medium Shading 1 Accent 4" w:semiHidden="0" w:uiPriority="63" w:unhideWhenUsed="0"/>
+    <w:lsdException w:name="Medium Shading 2 Accent 4" w:semiHidden="0" w:uiPriority="64" w:unhideWhenUsed="0"/>
+    <w:lsdException w:name="Medium List 1 Accent 4" w:semiHidden="0" w:uiPriority="65" w:unhideWhenUsed="0"/>
+    <w:lsdException w:name="Medium List 2 Accent 4" w:semiHidden="0" w:uiPriority="66" w:unhideWhenUsed="0"/>
+    <w:lsdException w:name="Medium Grid 1 Accent 4" w:semiHidden="0" w:uiPriority="67" w:unhideWhenUsed="0"/>
+    <w:lsdException w:name="Medium Grid 2 Accent 4" w:semiHidden="0" w:uiPriority="68" w:unhideWhenUsed="0"/>
+    <w:lsdException w:name="Medium Grid 3 Accent 4" w:semiHidden="0" w:uiPriority="69" w:unhideWhenUsed="0"/>
+    <w:lsdException w:name="Dark List Accent 4" w:semiHidden="0" w:uiPriority="70" w:unhideWhenUsed="0"/>
+    <w:lsdException w:name="Colorful Shading Accent 4" w:semiHidden="0" w:uiPriority="71" w:unhideWhenUsed="0"/>
+    <w:lsdException w:name="Colorful List Accent 4" w:semiHidden="0" w:uiPriority="72" w:unhideWhenUsed="0"/>
+    <w:lsdException w:name="Colorful Grid Accent 4" w:semiHidden="0" w:uiPriority="73" w:unhideWhenUsed="0"/>
+    <w:lsdException w:name="Light Shading Accent 5" w:semiHidden="0" w:uiPriority="60" w:unhideWhenUsed="0"/>
+    <w:lsdException w:name="Light List Accent 5" w:semiHidden="0" w:uiPriority="61" w:unhideWhenUsed="0"/>
+    <w:lsdException w:name="Light Grid Accent 5" w:semiHidden="0" w:uiPriority="62" w:unhideWhenUsed="0"/>
+    <w:lsdException w:name="Medium Shading 1 Accent 5" w:semiHidden="0" w:uiPriority="63" w:unhideWhenUsed="0"/>
+    <w:lsdException w:name="Medium Shading 2 Accent 5" w:semiHidden="0" w:uiPriority="64" w:unhideWhenUsed="0"/>
+    <w:lsdException w:name="Medium List 1 Accent 5" w:semiHidden="0" w:uiPriority="65" w:unhideWhenUsed="0"/>
+    <w:lsdException w:name="Medium List 2 Accent 5" w:semiHidden="0" w:uiPriority="66" w:unhideWhenUsed="0"/>
+    <w:lsdException w:name="Medium Grid 1 Accent 5" w:semiHidden="0" w:uiPriority="67" w:unhideWhenUsed="0"/>
+    <w:lsdException w:name="Medium Grid 2 Accent 5" w:semiHidden="0" w:uiPriority="68" w:unhideWhenUsed="0"/>
+    <w:lsdException w:name="Medium Grid 3 Accent 5" w:semiHidden="0" w:uiPriority="69" w:unhideWhenUsed="0"/>
+    <w:lsdException w:name="Dark List Accent 5" w:semiHidden="0" w:uiPriority="70" w:unhideWhenUsed="0"/>
+    <w:lsdException w:name="Colorful Shading Accent 5" w:semiHidden="0" w:uiPriority="71" w:unhideWhenUsed="0"/>
+    <w:lsdException w:name="Colorful List Accent 5" w:semiHidden="0" w:uiPriority="72" w:unhideWhenUsed="0"/>
+    <w:lsdException w:name="Colorful Grid Accent 5" w:semiHidden="0" w:uiPriority="73" w:unhideWhenUsed="0"/>
+    <w:lsdException w:name="Light Shading Accent 6" w:semiHidden="0" w:uiPriority="60" w:unhideWhenUsed="0"/>
+    <w:lsdException w:name="Light List Accent 6" w:semiHidden="0" w:uiPriority="61" w:unhideWhenUsed="0"/>
+    <w:lsdException w:name="Light Grid Accent 6" w:semiHidden="0" w:uiPriority="62" w:unhideWhenUsed="0"/>
+    <w:lsdException w:name="Medium Shading 1 Accent 6" w:semiHidden="0" w:uiPriority="63" w:unhideWhenUsed="0"/>
+    <w:lsdException w:name="Medium Shading 2 Accent 6" w:semiHidden="0" w:uiPriority="64" w:unhideWhenUsed="0"/>
+    <w:lsdException w:name="Medium List 1 Accent 6" w:semiHidden="0" w:uiPriority="65" w:unhideWhenUsed="0"/>
+    <w:lsdException w:name="Medium List 2 Accent 6" w:semiHidden="0" w:uiPriority="66" w:unhideWhenUsed="0"/>
+    <w:lsdException w:name="Medium Grid 1 Accent 6" w:semiHidden="0" w:uiPriority="67" w:unhideWhenUsed="0"/>
+    <w:lsdException w:name="Medium Grid 2 Accent 6" w:semiHidden="0" w:uiPriority="68" w:unhideWhenUsed="0"/>
+    <w:lsdException w:name="Medium Grid 3 Accent 6" w:semiHidden="0" w:uiPriority="69" w:unhideWhenUsed="0"/>
+    <w:lsdException w:name="Dark List Accent 6" w:semiHidden="0" w:uiPriority="70" w:unhideWhenUsed="0"/>
+    <w:lsdException w:name="Colorful Shading Accent 6" w:semiHidden="0" w:uiPriority="71" w:unhideWhenUsed="0"/>
+    <w:lsdException w:name="Colorful List Accent 6" w:semiHidden="0" w:uiPriority="72" w:unhideWhenUsed="0"/>
+    <w:lsdException w:name="Colorful Grid Accent 6" w:semiHidden="0" w:uiPriority="73" w:unhideWhenUsed="0"/>
+    <w:lsdException w:name="Subtle Emphasis" w:semiHidden="0" w:uiPriority="19" w:unhideWhenUsed="0" w:qFormat="1"/>
+    <w:lsdException w:name="Intense Emphasis" w:semiHidden="0" w:uiPriority="21" w:unhideWhenUsed="0" w:qFormat="1"/>
+    <w:lsdException w:name="Subtle Reference" w:semiHidden="0" w:uiPriority="31" w:unhideWhenUsed="0" w:qFormat="1"/>
+    <w:lsdException w:name="Intense Reference" w:semiHidden="0" w:uiPriority="32" w:unhideWhenUsed="0" w:qFormat="1"/>
+    <w:lsdException w:name="Book Title" w:semiHidden="0" w:uiPriority="33" w:unhideWhenUsed="0" w:qFormat="1"/>
+    <w:lsdException w:name="Bibliography" w:uiPriority="37"/>
+    <w:lsdException w:name="TOC Heading" w:uiPriority="39" w:qFormat="1"/>
   </w:latentStyles>
   <w:style w:type="paragraph" w:default="1" w:styleId="Normal">
     <w:name w:val="Normal"/>
@@ -1936,7 +1894,7 @@
 </file>
 
 <file path=customXml/itemProps1.xml><?xml version="1.0" encoding="utf-8"?>
-<ds:datastoreItem xmlns:ds="http://schemas.openxmlformats.org/officeDocument/2006/customXml" ds:itemID="{56FB69CC-E0D8-4AF4-A341-BC252A2FF3CF}">
+<ds:datastoreItem xmlns:ds="http://schemas.openxmlformats.org/officeDocument/2006/customXml" ds:itemID="{CBB3213B-E338-4E9F-801E-0C46688B4E0C}">
   <ds:schemaRefs>
     <ds:schemaRef ds:uri="http://schemas.openxmlformats.org/officeDocument/2006/bibliography"/>
   </ds:schemaRefs>

</xml_diff>